<commit_message>
Added issues section and other addendums to report
</commit_message>
<xml_diff>
--- a/Cache_Simulation_Report.docx
+++ b/Cache_Simulation_Report.docx
@@ -295,6 +295,7 @@
         <w:pStyle w:val="Title"/>
         <w:rPr>
           <w:sz w:val="28"/>
+          <w:u w:val="single"/>
         </w:rPr>
       </w:pPr>
       <w:r>
@@ -306,8 +307,23 @@
       <w:r>
         <w:rPr>
           <w:sz w:val="28"/>
+          <w:u w:val="single"/>
         </w:rPr>
-        <w:t>_____________________________________</w:t>
+        <w:t>__________</w:t>
+      </w:r>
+      <w:r>
+        <w:rPr>
+          <w:sz w:val="28"/>
+          <w:u w:val="single"/>
+        </w:rPr>
+        <w:t>Chris Crabtree</w:t>
+      </w:r>
+      <w:r>
+        <w:rPr>
+          <w:sz w:val="28"/>
+          <w:u w:val="single"/>
+        </w:rPr>
+        <w:t>_____________</w:t>
       </w:r>
     </w:p>
     <w:p>
@@ -460,6 +476,22 @@
       <w:r>
         <w:t>.</w:t>
       </w:r>
+      <w:r>
+        <w:t xml:space="preserve"> We also learned about the </w:t>
+      </w:r>
+      <w:proofErr w:type="spellStart"/>
+      <w:r>
+        <w:t>argparse</w:t>
+      </w:r>
+      <w:proofErr w:type="spellEnd"/>
+      <w:r>
+        <w:t xml:space="preserve"> and logging modules in the standard python library which assisted us in parsing the command-line arguments and debugging.</w:t>
+      </w:r>
+      <w:r>
+        <w:t xml:space="preserve"> </w:t>
+      </w:r>
+      <w:bookmarkStart w:id="0" w:name="_GoBack"/>
+      <w:bookmarkEnd w:id="0"/>
     </w:p>
     <w:p>
       <w:pPr>
@@ -492,6 +524,28 @@
       <w:r>
         <w:t xml:space="preserve"> a cache is a lot faster than disk, time can be used more efficiently and effectively.</w:t>
       </w:r>
+      <w:r>
+        <w:t xml:space="preserve"> Increasing the cache size always seems to help. Likewise, increasing the associativity always seemed to help, although as the cache size grew the associativity seemed to matter less. For the block size, increasing it lowered the miss rate, but increased the </w:t>
+      </w:r>
+      <w:proofErr w:type="spellStart"/>
+      <w:r>
+        <w:t>cpi</w:t>
+      </w:r>
+      <w:proofErr w:type="spellEnd"/>
+      <w:r>
+        <w:t xml:space="preserve">. If you care about the </w:t>
+      </w:r>
+      <w:proofErr w:type="spellStart"/>
+      <w:r>
+        <w:t>cpi</w:t>
+      </w:r>
+      <w:proofErr w:type="spellEnd"/>
+      <w:r>
+        <w:t xml:space="preserve"> most, then a low block size seemed to yield the best results. The replacement policy seemed to matter the least</w:t>
+      </w:r>
+      <w:r>
+        <w:t>. With a small cache, high associativity, and small block size (the situation you would expect the replacement policy to matter the most) LRU only lowered the miss rate by .5% and the CPI by .1 over RR.</w:t>
+      </w:r>
     </w:p>
     <w:p>
       <w:pPr>
@@ -540,6 +594,9 @@
       <w:r>
         <w:t>We each kept up doing our parts. Version control implemented.</w:t>
       </w:r>
+      <w:r>
+        <w:t xml:space="preserve"> </w:t>
+      </w:r>
     </w:p>
     <w:p/>
     <w:p>
@@ -562,35 +619,91 @@
         <w:t>For our algorithm we used</w:t>
       </w:r>
       <w:r>
-        <w:t xml:space="preserve"> dictionaries. The associativity will determine the amount of columns for each entry</w:t>
-      </w:r>
-      <w:r>
-        <w:t xml:space="preserve">, a </w:t>
-      </w:r>
-      <w:r>
-        <w:t>dynamic 2-D array</w:t>
-      </w:r>
-      <w:r>
-        <w:t xml:space="preserve"> creating more columns based on </w:t>
+        <w:t xml:space="preserve"> dictionaries. </w:t>
+      </w:r>
+      <w:r>
+        <w:t>The number of rows was the key to cache dictionary, and t</w:t>
+      </w:r>
+      <w:r>
+        <w:t>he associativity determine</w:t>
+      </w:r>
+      <w:r>
+        <w:t>d</w:t>
+      </w:r>
+      <w:r>
+        <w:t xml:space="preserve"> the </w:t>
       </w:r>
       <w:proofErr w:type="gramStart"/>
       <w:r>
-        <w:t>associativity.</w:t>
-      </w:r>
-      <w:r>
-        <w:t>.</w:t>
+        <w:t>amount</w:t>
       </w:r>
       <w:proofErr w:type="gramEnd"/>
       <w:r>
-        <w:t xml:space="preserve"> This simulator will read a trace </w:t>
-      </w:r>
+        <w:t xml:space="preserve"> of </w:t>
+      </w:r>
+      <w:r>
+        <w:t>keys</w:t>
+      </w:r>
+      <w:r>
+        <w:t xml:space="preserve"> for each </w:t>
+      </w:r>
+      <w:r>
+        <w:t xml:space="preserve">row. Each row, in turn, contained </w:t>
+      </w:r>
+      <w:proofErr w:type="spellStart"/>
       <w:proofErr w:type="gramStart"/>
       <w:r>
-        <w:t>file, and</w:t>
-      </w:r>
+        <w:t>it’s</w:t>
+      </w:r>
+      <w:proofErr w:type="spellEnd"/>
       <w:proofErr w:type="gramEnd"/>
       <w:r>
-        <w:t xml:space="preserve"> determine where in the cache the data will belong, if it is a destination address. The replacement algorithm will determine which tag of associativity &gt;1 will be replaced. Calculations are done to calculate CPI, hit rate, miss rate, hits, misses, cache accesses.</w:t>
+        <w:t xml:space="preserve"> own dictionary with the tags for the blocks in it being the keys</w:t>
+      </w:r>
+      <w:r>
+        <w:t>. This simulator will read a trace file, and</w:t>
+      </w:r>
+      <w:r>
+        <w:t xml:space="preserve"> </w:t>
+      </w:r>
+      <w:r>
+        <w:t>if it is a destination address</w:t>
+      </w:r>
+      <w:r>
+        <w:t>,</w:t>
+      </w:r>
+      <w:r>
+        <w:t xml:space="preserve"> </w:t>
+      </w:r>
+      <w:r>
+        <w:t xml:space="preserve">send the address to the cache to </w:t>
+      </w:r>
+      <w:r>
+        <w:t>determine where in the cache the data will belong.</w:t>
+      </w:r>
+      <w:r>
+        <w:t xml:space="preserve"> If it is a hit, the appropriate cycles are recorded and returned. If it is a miss,</w:t>
+      </w:r>
+      <w:r>
+        <w:t xml:space="preserve"> he replacement algorithm determine</w:t>
+      </w:r>
+      <w:r>
+        <w:t>s</w:t>
+      </w:r>
+      <w:r>
+        <w:t xml:space="preserve"> which tag of associativity &gt;1 will be replaced</w:t>
+      </w:r>
+      <w:r>
+        <w:t>, and then returns the cycles it took for the miss</w:t>
+      </w:r>
+      <w:r>
+        <w:t xml:space="preserve">. </w:t>
+      </w:r>
+      <w:r>
+        <w:t>With the total hits, misses, and cycles accrued during execution, c</w:t>
+      </w:r>
+      <w:r>
+        <w:t>alculations are done to calculate CPI, hit rate, miss rate, hits, misses, cache accesses.</w:t>
       </w:r>
     </w:p>
     <w:p/>
@@ -608,8 +721,10 @@
       </w:r>
     </w:p>
     <w:p>
-      <w:r>
-        <w:tab/>
+      <w:pPr>
+        <w:ind w:firstLine="720"/>
+      </w:pPr>
+      <w:r>
         <w:t xml:space="preserve">The first graph on the </w:t>
       </w:r>
       <w:r>
@@ -680,8 +795,6 @@
       <w:r>
         <w:t xml:space="preserve"> Vise-versa having a small cache size with a big block size halts CPI from lowering after associativity of 8.</w:t>
       </w:r>
-      <w:bookmarkStart w:id="0" w:name="_GoBack"/>
-      <w:bookmarkEnd w:id="0"/>
     </w:p>
     <w:p/>
     <w:p>
@@ -722,6 +835,35 @@
         <w:t>)</w:t>
       </w:r>
     </w:p>
+    <w:p>
+      <w:pPr>
+        <w:ind w:left="360"/>
+      </w:pPr>
+    </w:p>
+    <w:p>
+      <w:pPr>
+        <w:ind w:left="360"/>
+      </w:pPr>
+      <w:r>
+        <w:t xml:space="preserve">The main issue was debugging. All of our </w:t>
+      </w:r>
+      <w:proofErr w:type="gramStart"/>
+      <w:r>
+        <w:t>high level</w:t>
+      </w:r>
+      <w:proofErr w:type="gramEnd"/>
+      <w:r>
+        <w:t xml:space="preserve"> conceptual designs ended up being correct, but with many moving pieces it was difficult to make sure everything was working properly in every case. This was especially true of the logical bugs, as they were not readily apparent until we tried to align our results more closely with Professor Ortiz’s program. Since we could not inspect Professor Ortiz’s program, we had to iteratively sift through decreasing subsets of the trace files provided until we singled out examples that produces differing results in our two programs. Once a bug was found, fixing it became quite </w:t>
+      </w:r>
+      <w:proofErr w:type="gramStart"/>
+      <w:r>
+        <w:t>simple</w:t>
+      </w:r>
+      <w:proofErr w:type="gramEnd"/>
+      <w:r>
+        <w:t xml:space="preserve"> but a lot of effort went into finding those examples.  </w:t>
+      </w:r>
+    </w:p>
     <w:p/>
     <w:p>
       <w:pPr>
@@ -788,7 +930,7 @@
         <w:ind w:left="360"/>
       </w:pPr>
       <w:r>
-        <w:t>None</w:t>
+        <w:t>None.</w:t>
       </w:r>
     </w:p>
     <w:p/>
@@ -830,17 +972,11 @@
       <w:r>
         <w:t xml:space="preserve"> approach to the process of a cache.</w:t>
       </w:r>
+      <w:r>
+        <w:t xml:space="preserve"> </w:t>
+      </w:r>
     </w:p>
-    <w:p>
-      <w:pPr>
-        <w:ind w:left="360"/>
-      </w:pPr>
-    </w:p>
-    <w:p>
-      <w:pPr>
-        <w:ind w:left="360"/>
-      </w:pPr>
-    </w:p>
+    <w:p/>
     <w:p/>
     <w:p>
       <w:pPr>
@@ -867,9 +1003,8 @@
         <w:rPr>
           <w:noProof/>
         </w:rPr>
-        <w:lastRenderedPageBreak/>
         <w:drawing>
-          <wp:inline distT="0" distB="0" distL="0" distR="0" wp14:anchorId="36D615A6" wp14:editId="58172AD2">
+          <wp:inline distT="0" distB="0" distL="0" distR="0" wp14:anchorId="65595F93" wp14:editId="30B46B96">
             <wp:extent cx="6124575" cy="3762375"/>
             <wp:effectExtent l="0" t="0" r="9525" b="9525"/>
             <wp:docPr id="1" name="Chart 1">
@@ -910,7 +1045,7 @@
           <w:noProof/>
         </w:rPr>
         <w:drawing>
-          <wp:inline distT="0" distB="0" distL="0" distR="0" wp14:anchorId="6BFEB3D8" wp14:editId="25465530">
+          <wp:inline distT="0" distB="0" distL="0" distR="0" wp14:anchorId="14902386" wp14:editId="78AF90D6">
             <wp:extent cx="3009900" cy="2000250"/>
             <wp:effectExtent l="0" t="0" r="0" b="0"/>
             <wp:docPr id="11" name="Chart 11">
@@ -934,7 +1069,7 @@
           <w:noProof/>
         </w:rPr>
         <w:drawing>
-          <wp:inline distT="0" distB="0" distL="0" distR="0" wp14:anchorId="659EEFFC" wp14:editId="1D6975A2">
+          <wp:inline distT="0" distB="0" distL="0" distR="0" wp14:anchorId="025454B0" wp14:editId="784189A0">
             <wp:extent cx="3117433" cy="2000250"/>
             <wp:effectExtent l="0" t="0" r="6985" b="0"/>
             <wp:docPr id="10" name="Chart 10">
@@ -962,8 +1097,9 @@
         <w:rPr>
           <w:noProof/>
         </w:rPr>
+        <w:lastRenderedPageBreak/>
         <w:drawing>
-          <wp:inline distT="0" distB="0" distL="0" distR="0" wp14:anchorId="4D2006FF" wp14:editId="60B946DE">
+          <wp:inline distT="0" distB="0" distL="0" distR="0" wp14:anchorId="0549A6FB" wp14:editId="7597AC4B">
             <wp:extent cx="3009900" cy="2076450"/>
             <wp:effectExtent l="0" t="0" r="0" b="0"/>
             <wp:docPr id="12" name="Chart 12">
@@ -993,7 +1129,7 @@
           <w:noProof/>
         </w:rPr>
         <w:drawing>
-          <wp:inline distT="0" distB="0" distL="0" distR="0" wp14:anchorId="39C300CE" wp14:editId="0902B7EE">
+          <wp:inline distT="0" distB="0" distL="0" distR="0" wp14:anchorId="56B9B387" wp14:editId="2D292CAB">
             <wp:extent cx="3082128" cy="2076450"/>
             <wp:effectExtent l="0" t="0" r="13970" b="0"/>
             <wp:docPr id="13" name="Chart 13">
@@ -2859,7 +2995,7 @@
     </w:rPrDefault>
     <w:pPrDefault/>
   </w:docDefaults>
-  <w:latentStyles w:defLockedState="0" w:defUIPriority="0" w:defSemiHidden="0" w:defUnhideWhenUsed="0" w:defQFormat="0" w:count="375">
+  <w:latentStyles w:defLockedState="0" w:defUIPriority="0" w:defSemiHidden="0" w:defUnhideWhenUsed="0" w:defQFormat="0" w:count="376">
     <w:lsdException w:name="Normal" w:qFormat="1"/>
     <w:lsdException w:name="heading 1" w:qFormat="1"/>
     <w:lsdException w:name="heading 2" w:qFormat="1"/>
@@ -2958,7 +3094,6 @@
     <w:lsdException w:name="HTML Sample" w:semiHidden="1" w:unhideWhenUsed="1"/>
     <w:lsdException w:name="HTML Typewriter" w:semiHidden="1" w:unhideWhenUsed="1"/>
     <w:lsdException w:name="HTML Variable" w:semiHidden="1" w:unhideWhenUsed="1"/>
-    <w:lsdException w:name="Normal Table" w:semiHidden="1" w:unhideWhenUsed="1"/>
     <w:lsdException w:name="annotation subject" w:semiHidden="1" w:unhideWhenUsed="1"/>
     <w:lsdException w:name="No List" w:semiHidden="1" w:unhideWhenUsed="1"/>
     <w:lsdException w:name="Outline List 1" w:semiHidden="1" w:unhideWhenUsed="1"/>
@@ -3005,8 +3140,7 @@
     <w:lsdException w:name="Table Subtle 2" w:semiHidden="1" w:unhideWhenUsed="1"/>
     <w:lsdException w:name="Table Web 1" w:semiHidden="1" w:unhideWhenUsed="1"/>
     <w:lsdException w:name="Table Web 2" w:semiHidden="1" w:unhideWhenUsed="1"/>
-    <w:lsdException w:name="Table Web 3" w:semiHidden="1" w:unhideWhenUsed="1"/>
-    <w:lsdException w:name="Table Theme" w:semiHidden="1" w:unhideWhenUsed="1"/>
+    <w:lsdException w:name="Balloon Text" w:semiHidden="1" w:unhideWhenUsed="1"/>
     <w:lsdException w:name="Placeholder Text" w:semiHidden="1" w:uiPriority="99"/>
     <w:lsdException w:name="No Spacing" w:uiPriority="1" w:qFormat="1"/>
     <w:lsdException w:name="Light Shading" w:uiPriority="60"/>
@@ -3226,6 +3360,7 @@
     <w:lsdException w:name="Smart Hyperlink" w:semiHidden="1" w:uiPriority="99" w:unhideWhenUsed="1"/>
     <w:lsdException w:name="Hashtag" w:semiHidden="1" w:uiPriority="99" w:unhideWhenUsed="1"/>
     <w:lsdException w:name="Unresolved Mention" w:semiHidden="1" w:uiPriority="99" w:unhideWhenUsed="1"/>
+    <w:lsdException w:name="Smart Link" w:semiHidden="1" w:uiPriority="99" w:unhideWhenUsed="1"/>
   </w:latentStyles>
   <w:style w:type="paragraph" w:default="1" w:styleId="Normal">
     <w:name w:val="Normal"/>
@@ -3464,6 +3599,28 @@
     <w:rPr>
       <w:sz w:val="24"/>
       <w:szCs w:val="24"/>
+    </w:rPr>
+  </w:style>
+  <w:style w:type="character" w:styleId="Hyperlink">
+    <w:name w:val="Hyperlink"/>
+    <w:basedOn w:val="DefaultParagraphFont"/>
+    <w:unhideWhenUsed/>
+    <w:rsid w:val="00B917C0"/>
+    <w:rPr>
+      <w:color w:val="0000FF" w:themeColor="hyperlink"/>
+      <w:u w:val="single"/>
+    </w:rPr>
+  </w:style>
+  <w:style w:type="character" w:styleId="UnresolvedMention">
+    <w:name w:val="Unresolved Mention"/>
+    <w:basedOn w:val="DefaultParagraphFont"/>
+    <w:uiPriority w:val="99"/>
+    <w:semiHidden/>
+    <w:unhideWhenUsed/>
+    <w:rsid w:val="00B917C0"/>
+    <w:rPr>
+      <w:color w:val="605E5C"/>
+      <w:shd w:val="clear" w:color="auto" w:fill="E1DFDD"/>
     </w:rPr>
   </w:style>
 </w:styles>

</xml_diff>

<commit_message>
Added feedback to report
</commit_message>
<xml_diff>
--- a/Cache_Simulation_Report.docx
+++ b/Cache_Simulation_Report.docx
@@ -490,8 +490,6 @@
       <w:r>
         <w:t xml:space="preserve"> </w:t>
       </w:r>
-      <w:bookmarkStart w:id="0" w:name="_GoBack"/>
-      <w:bookmarkEnd w:id="0"/>
     </w:p>
     <w:p>
       <w:pPr>
@@ -616,39 +614,31 @@
     <w:p>
       <w:r>
         <w:tab/>
-        <w:t>For our algorithm we used</w:t>
+        <w:t xml:space="preserve">For our </w:t>
+      </w:r>
+      <w:r>
+        <w:t>cache implementation</w:t>
+      </w:r>
+      <w:r>
+        <w:t xml:space="preserve"> we used</w:t>
       </w:r>
       <w:r>
         <w:t xml:space="preserve"> dictionaries. </w:t>
       </w:r>
       <w:r>
-        <w:t>The number of rows was the key to cache dictionary, and t</w:t>
-      </w:r>
-      <w:r>
-        <w:t>he associativity determine</w:t>
-      </w:r>
-      <w:r>
-        <w:t>d</w:t>
-      </w:r>
-      <w:r>
-        <w:t xml:space="preserve"> the </w:t>
-      </w:r>
-      <w:proofErr w:type="gramStart"/>
-      <w:r>
-        <w:t>amount</w:t>
-      </w:r>
-      <w:proofErr w:type="gramEnd"/>
-      <w:r>
-        <w:t xml:space="preserve"> of </w:t>
-      </w:r>
-      <w:r>
-        <w:t>keys</w:t>
-      </w:r>
-      <w:r>
-        <w:t xml:space="preserve"> for each </w:t>
-      </w:r>
-      <w:r>
-        <w:t xml:space="preserve">row. Each row, in turn, contained </w:t>
+        <w:t xml:space="preserve">The </w:t>
+      </w:r>
+      <w:r>
+        <w:t>row number</w:t>
+      </w:r>
+      <w:r>
+        <w:t xml:space="preserve"> was the key to cache dictionary</w:t>
+      </w:r>
+      <w:r>
+        <w:t xml:space="preserve">. </w:t>
+      </w:r>
+      <w:r>
+        <w:t xml:space="preserve">Each row, in turn, contained </w:t>
       </w:r>
       <w:proofErr w:type="spellStart"/>
       <w:proofErr w:type="gramStart"/>
@@ -658,34 +648,72 @@
       <w:proofErr w:type="spellEnd"/>
       <w:proofErr w:type="gramEnd"/>
       <w:r>
-        <w:t xml:space="preserve"> own dictionary with the tags for the blocks in it being the keys</w:t>
-      </w:r>
-      <w:r>
-        <w:t>. This simulator will read a trace file, and</w:t>
+        <w:t xml:space="preserve"> own dictionary with </w:t>
+      </w:r>
+      <w:r>
+        <w:t>the keys</w:t>
+      </w:r>
+      <w:r>
+        <w:t xml:space="preserve"> being the </w:t>
+      </w:r>
+      <w:r>
+        <w:t>tags for the blocks in it</w:t>
+      </w:r>
+      <w:r>
+        <w:t xml:space="preserve">. The row dictionaries were forced to maintain </w:t>
+      </w:r>
+      <w:proofErr w:type="gramStart"/>
+      <w:r>
+        <w:t>a number of</w:t>
+      </w:r>
+      <w:proofErr w:type="gramEnd"/>
+      <w:r>
+        <w:t xml:space="preserve"> blocks equal to the associativity for the cache</w:t>
+      </w:r>
+      <w:r>
+        <w:t>. T</w:t>
+      </w:r>
+      <w:r>
+        <w:t xml:space="preserve">he </w:t>
+      </w:r>
+      <w:r>
+        <w:t xml:space="preserve">simulator </w:t>
+      </w:r>
+      <w:r>
+        <w:t xml:space="preserve">algorithm </w:t>
+      </w:r>
+      <w:r>
+        <w:t>read</w:t>
+      </w:r>
+      <w:r>
+        <w:t>s</w:t>
+      </w:r>
+      <w:r>
+        <w:t xml:space="preserve"> a trace file, and</w:t>
+      </w:r>
+      <w:r>
+        <w:t xml:space="preserve"> if it is a destination address,</w:t>
       </w:r>
       <w:r>
         <w:t xml:space="preserve"> </w:t>
       </w:r>
       <w:r>
-        <w:t>if it is a destination address</w:t>
-      </w:r>
-      <w:r>
-        <w:t>,</w:t>
+        <w:t xml:space="preserve">send the address to the cache to </w:t>
+      </w:r>
+      <w:r>
+        <w:t>determine where in the cache the data will belong.</w:t>
+      </w:r>
+      <w:r>
+        <w:t xml:space="preserve"> If it is a hit, the appropriate cycles are recorded and returned. If it is a miss,</w:t>
       </w:r>
       <w:r>
         <w:t xml:space="preserve"> </w:t>
       </w:r>
       <w:r>
-        <w:t xml:space="preserve">send the address to the cache to </w:t>
-      </w:r>
-      <w:r>
-        <w:t>determine where in the cache the data will belong.</w:t>
-      </w:r>
-      <w:r>
-        <w:t xml:space="preserve"> If it is a hit, the appropriate cycles are recorded and returned. If it is a miss,</w:t>
-      </w:r>
-      <w:r>
-        <w:t xml:space="preserve"> he replacement algorithm determine</w:t>
+        <w:t>t</w:t>
+      </w:r>
+      <w:r>
+        <w:t>he replacement algorithm determine</w:t>
       </w:r>
       <w:r>
         <w:t>s</w:t>
@@ -853,7 +881,25 @@
       </w:r>
       <w:proofErr w:type="gramEnd"/>
       <w:r>
-        <w:t xml:space="preserve"> conceptual designs ended up being correct, but with many moving pieces it was difficult to make sure everything was working properly in every case. This was especially true of the logical bugs, as they were not readily apparent until we tried to align our results more closely with Professor Ortiz’s program. Since we could not inspect Professor Ortiz’s program, we had to iteratively sift through decreasing subsets of the trace files provided until we singled out examples that produces differing results in our two programs. Once a bug was found, fixing it became quite </w:t>
+        <w:t xml:space="preserve"> conceptual designs ended up being correct, but with many moving pieces it was difficult to make sure everything was working properly in every case. This was especially true of the logical bugs, as they were not readily apparent until we tried to align our results more closely with Professor Ortiz’s program. Since we could not inspect</w:t>
+      </w:r>
+      <w:r>
+        <w:t xml:space="preserve"> or experiment with</w:t>
+      </w:r>
+      <w:r>
+        <w:t xml:space="preserve"> </w:t>
+      </w:r>
+      <w:r>
+        <w:t>his</w:t>
+      </w:r>
+      <w:r>
+        <w:t xml:space="preserve"> program</w:t>
+      </w:r>
+      <w:r>
+        <w:t>’s source code</w:t>
+      </w:r>
+      <w:r>
+        <w:t xml:space="preserve">, we had to iteratively sift through decreasing subsets of the trace files provided until we singled out examples that produces differing results in our two programs. Once a bug was found, fixing it became quite </w:t>
       </w:r>
       <w:proofErr w:type="gramStart"/>
       <w:r>
@@ -875,6 +921,7 @@
         <w:rPr>
           <w:b/>
         </w:rPr>
+        <w:lastRenderedPageBreak/>
         <w:t>Group Member Contributions:</w:t>
       </w:r>
     </w:p>
@@ -947,33 +994,121 @@
         <w:t>Conclusion:</w:t>
       </w:r>
     </w:p>
+    <w:p>
+      <w:bookmarkStart w:id="0" w:name="_GoBack"/>
+      <w:bookmarkEnd w:id="0"/>
+    </w:p>
+    <w:p>
+      <w:pPr>
+        <w:ind w:left="360"/>
+      </w:pPr>
+      <w:r>
+        <w:t xml:space="preserve">This project was interesting, it </w:t>
+      </w:r>
+      <w:proofErr w:type="gramStart"/>
+      <w:r>
+        <w:t>definitely helped</w:t>
+      </w:r>
+      <w:proofErr w:type="gramEnd"/>
+      <w:r>
+        <w:t xml:space="preserve"> teach more about </w:t>
+      </w:r>
+      <w:r>
+        <w:t xml:space="preserve">how </w:t>
+      </w:r>
+      <w:r>
+        <w:t>the cache</w:t>
+      </w:r>
+      <w:r>
+        <w:t xml:space="preserve"> works and gives us a hands</w:t>
+      </w:r>
+      <w:r>
+        <w:t>-</w:t>
+      </w:r>
+      <w:r>
+        <w:t>on approach to the process of a cache.</w:t>
+      </w:r>
+      <w:r>
+        <w:t xml:space="preserve"> </w:t>
+      </w:r>
+    </w:p>
+    <w:p>
+      <w:pPr>
+        <w:ind w:left="360"/>
+      </w:pPr>
+    </w:p>
+    <w:p>
+      <w:r>
+        <w:rPr>
+          <w:b/>
+          <w:bCs/>
+        </w:rPr>
+        <w:t>PROJECT FEEDBACK:</w:t>
+      </w:r>
+    </w:p>
     <w:p/>
     <w:p>
       <w:pPr>
         <w:ind w:left="360"/>
       </w:pPr>
       <w:r>
-        <w:t xml:space="preserve">This project was interesting, it definitely helped teach more about </w:t>
-      </w:r>
-      <w:r>
-        <w:t xml:space="preserve">how </w:t>
-      </w:r>
-      <w:r>
-        <w:t>the cache</w:t>
-      </w:r>
-      <w:r>
-        <w:t xml:space="preserve"> works and gives us a </w:t>
-      </w:r>
-      <w:proofErr w:type="gramStart"/>
-      <w:r>
-        <w:t>hands on</w:t>
-      </w:r>
-      <w:proofErr w:type="gramEnd"/>
-      <w:r>
-        <w:t xml:space="preserve"> approach to the process of a cache.</w:t>
-      </w:r>
-      <w:r>
-        <w:t xml:space="preserve"> </w:t>
+        <w:t>While I (Chris) enjoyed the challenge of helping implement a cache in an accurate manner, I thought it was still too straightforward to find optimal cache configurations</w:t>
+      </w:r>
+      <w:r>
+        <w:t xml:space="preserve"> (i.e. it was always best to have high associativity and a large cache)</w:t>
+      </w:r>
+      <w:r>
+        <w:t>. I liked the addition of the miss penalty</w:t>
+      </w:r>
+      <w:r>
+        <w:t xml:space="preserve"> to constrain the block size</w:t>
+      </w:r>
+      <w:r>
+        <w:t>, but according to the Wikipedia page on the subject (</w:t>
+      </w:r>
+      <w:hyperlink r:id="rId7" w:history="1">
+        <w:r>
+          <w:rPr>
+            <w:rStyle w:val="Hyperlink"/>
+          </w:rPr>
+          <w:t>https://en.wikipedia.org/wiki/Cache_placement_policies#Disadvantage_2</w:t>
+        </w:r>
+      </w:hyperlink>
+      <w:r>
+        <w:t xml:space="preserve">) there are disadvantages to having a high associativity as well. Since you mentioned several times in class that the ‘cost’ of large caches and high associativity was the overall physical size of the cache, I think it would be beneficial to implement some sort penalty associated with the cache’s physical size, as determined by the cache’s </w:t>
+      </w:r>
+      <w:r>
+        <w:t xml:space="preserve">total </w:t>
+      </w:r>
+      <w:r>
+        <w:t>implementation cost (</w:t>
+      </w:r>
+      <w:r>
+        <w:t>in bytes, since that can be much higher just the cache size</w:t>
+      </w:r>
+      <w:r>
+        <w:t xml:space="preserve">), the associativity (for the hardware needed check all sets in unison), and the replacement policy(which according to what I’ve read </w:t>
+      </w:r>
+      <w:r>
+        <w:t>can affect physical size since extra hardware is needed to implement the LRU replacement policy)</w:t>
+      </w:r>
+      <w:r>
+        <w:t xml:space="preserve">. An example of this would be imposing an </w:t>
+      </w:r>
+      <w:r>
+        <w:t>arbitrary</w:t>
+      </w:r>
+      <w:r>
+        <w:t xml:space="preserve"> bound on cache and main memory size so that as the cache gets bigger main memory has to get smaller (which would increase the likelihood of missing main memory and having to read from disk</w:t>
+      </w:r>
+      <w:r>
+        <w:t>, thus greatly increasing the CPI</w:t>
+      </w:r>
+      <w:r>
+        <w:t>).</w:t>
+      </w:r>
+      <w:r>
+        <w:t xml:space="preserve"> I’m probably one of the only students that would enjoy that addition, but I think it would give the students a deeper understanding of the constraints that need to be considered when designing a cache.</w:t>
       </w:r>
     </w:p>
     <w:p/>
@@ -1003,6 +1138,7 @@
         <w:rPr>
           <w:noProof/>
         </w:rPr>
+        <w:lastRenderedPageBreak/>
         <w:drawing>
           <wp:inline distT="0" distB="0" distL="0" distR="0" wp14:anchorId="65595F93" wp14:editId="30B46B96">
             <wp:extent cx="6124575" cy="3762375"/>
@@ -1017,7 +1153,7 @@
             <wp:cNvGraphicFramePr/>
             <a:graphic xmlns:a="http://schemas.openxmlformats.org/drawingml/2006/main">
               <a:graphicData uri="http://schemas.openxmlformats.org/drawingml/2006/chart">
-                <c:chart xmlns:c="http://schemas.openxmlformats.org/drawingml/2006/chart" xmlns:r="http://schemas.openxmlformats.org/officeDocument/2006/relationships" r:id="rId7"/>
+                <c:chart xmlns:c="http://schemas.openxmlformats.org/drawingml/2006/chart" xmlns:r="http://schemas.openxmlformats.org/officeDocument/2006/relationships" r:id="rId8"/>
               </a:graphicData>
             </a:graphic>
           </wp:inline>
@@ -1058,7 +1194,7 @@
             <wp:cNvGraphicFramePr/>
             <a:graphic xmlns:a="http://schemas.openxmlformats.org/drawingml/2006/main">
               <a:graphicData uri="http://schemas.openxmlformats.org/drawingml/2006/chart">
-                <c:chart xmlns:c="http://schemas.openxmlformats.org/drawingml/2006/chart" xmlns:r="http://schemas.openxmlformats.org/officeDocument/2006/relationships" r:id="rId8"/>
+                <c:chart xmlns:c="http://schemas.openxmlformats.org/drawingml/2006/chart" xmlns:r="http://schemas.openxmlformats.org/officeDocument/2006/relationships" r:id="rId9"/>
               </a:graphicData>
             </a:graphic>
           </wp:inline>
@@ -1082,7 +1218,7 @@
             <wp:cNvGraphicFramePr/>
             <a:graphic xmlns:a="http://schemas.openxmlformats.org/drawingml/2006/main">
               <a:graphicData uri="http://schemas.openxmlformats.org/drawingml/2006/chart">
-                <c:chart xmlns:c="http://schemas.openxmlformats.org/drawingml/2006/chart" xmlns:r="http://schemas.openxmlformats.org/officeDocument/2006/relationships" r:id="rId9"/>
+                <c:chart xmlns:c="http://schemas.openxmlformats.org/drawingml/2006/chart" xmlns:r="http://schemas.openxmlformats.org/officeDocument/2006/relationships" r:id="rId10"/>
               </a:graphicData>
             </a:graphic>
           </wp:inline>
@@ -1097,7 +1233,6 @@
         <w:rPr>
           <w:noProof/>
         </w:rPr>
-        <w:lastRenderedPageBreak/>
         <w:drawing>
           <wp:inline distT="0" distB="0" distL="0" distR="0" wp14:anchorId="0549A6FB" wp14:editId="7597AC4B">
             <wp:extent cx="3009900" cy="2076450"/>
@@ -1112,7 +1247,7 @@
             <wp:cNvGraphicFramePr/>
             <a:graphic xmlns:a="http://schemas.openxmlformats.org/drawingml/2006/main">
               <a:graphicData uri="http://schemas.openxmlformats.org/drawingml/2006/chart">
-                <c:chart xmlns:c="http://schemas.openxmlformats.org/drawingml/2006/chart" xmlns:r="http://schemas.openxmlformats.org/officeDocument/2006/relationships" r:id="rId10"/>
+                <c:chart xmlns:c="http://schemas.openxmlformats.org/drawingml/2006/chart" xmlns:r="http://schemas.openxmlformats.org/officeDocument/2006/relationships" r:id="rId11"/>
               </a:graphicData>
             </a:graphic>
           </wp:inline>
@@ -1142,7 +1277,7 @@
             <wp:cNvGraphicFramePr/>
             <a:graphic xmlns:a="http://schemas.openxmlformats.org/drawingml/2006/main">
               <a:graphicData uri="http://schemas.openxmlformats.org/drawingml/2006/chart">
-                <c:chart xmlns:c="http://schemas.openxmlformats.org/drawingml/2006/chart" xmlns:r="http://schemas.openxmlformats.org/officeDocument/2006/relationships" r:id="rId11"/>
+                <c:chart xmlns:c="http://schemas.openxmlformats.org/drawingml/2006/chart" xmlns:r="http://schemas.openxmlformats.org/officeDocument/2006/relationships" r:id="rId12"/>
               </a:graphicData>
             </a:graphic>
           </wp:inline>
@@ -1150,7 +1285,7 @@
       </w:r>
     </w:p>
     <w:sectPr>
-      <w:footerReference w:type="default" r:id="rId12"/>
+      <w:footerReference w:type="default" r:id="rId13"/>
       <w:pgSz w:w="12240" w:h="15840"/>
       <w:pgMar w:top="720" w:right="720" w:bottom="720" w:left="720" w:header="720" w:footer="144" w:gutter="0"/>
       <w:cols w:space="720"/>
@@ -3094,6 +3229,7 @@
     <w:lsdException w:name="HTML Sample" w:semiHidden="1" w:unhideWhenUsed="1"/>
     <w:lsdException w:name="HTML Typewriter" w:semiHidden="1" w:unhideWhenUsed="1"/>
     <w:lsdException w:name="HTML Variable" w:semiHidden="1" w:unhideWhenUsed="1"/>
+    <w:lsdException w:name="Normal Table" w:semiHidden="1" w:unhideWhenUsed="1"/>
     <w:lsdException w:name="annotation subject" w:semiHidden="1" w:unhideWhenUsed="1"/>
     <w:lsdException w:name="No List" w:semiHidden="1" w:unhideWhenUsed="1"/>
     <w:lsdException w:name="Outline List 1" w:semiHidden="1" w:unhideWhenUsed="1"/>
@@ -3140,7 +3276,9 @@
     <w:lsdException w:name="Table Subtle 2" w:semiHidden="1" w:unhideWhenUsed="1"/>
     <w:lsdException w:name="Table Web 1" w:semiHidden="1" w:unhideWhenUsed="1"/>
     <w:lsdException w:name="Table Web 2" w:semiHidden="1" w:unhideWhenUsed="1"/>
+    <w:lsdException w:name="Table Web 3" w:semiHidden="1" w:unhideWhenUsed="1"/>
     <w:lsdException w:name="Balloon Text" w:semiHidden="1" w:unhideWhenUsed="1"/>
+    <w:lsdException w:name="Table Theme" w:semiHidden="1" w:unhideWhenUsed="1"/>
     <w:lsdException w:name="Placeholder Text" w:semiHidden="1" w:uiPriority="99"/>
     <w:lsdException w:name="No Spacing" w:uiPriority="1" w:qFormat="1"/>
     <w:lsdException w:name="Light Shading" w:uiPriority="60"/>

</xml_diff>

<commit_message>
Took out a comment in parenthesis
</commit_message>
<xml_diff>
--- a/Cache_Simulation_Report.docx
+++ b/Cache_Simulation_Report.docx
@@ -1,6 +1,6 @@
 
 <file path=word/document.xml><?xml version="1.0" encoding="utf-8"?>
-<w:document xmlns:wpc="http://schemas.microsoft.com/office/word/2010/wordprocessingCanvas" xmlns:cx="http://schemas.microsoft.com/office/drawing/2014/chartex" xmlns:cx1="http://schemas.microsoft.com/office/drawing/2015/9/8/chartex" xmlns:cx2="http://schemas.microsoft.com/office/drawing/2015/10/21/chartex" xmlns:cx3="http://schemas.microsoft.com/office/drawing/2016/5/9/chartex" xmlns:cx4="http://schemas.microsoft.com/office/drawing/2016/5/10/chartex" xmlns:cx5="http://schemas.microsoft.com/office/drawing/2016/5/11/chartex" xmlns:cx6="http://schemas.microsoft.com/office/drawing/2016/5/12/chartex" xmlns:cx7="http://schemas.microsoft.com/office/drawing/2016/5/13/chartex" xmlns:cx8="http://schemas.microsoft.com/office/drawing/2016/5/14/chartex" xmlns:mc="http://schemas.openxmlformats.org/markup-compatibility/2006" xmlns:aink="http://schemas.microsoft.com/office/drawing/2016/ink" xmlns:am3d="http://schemas.microsoft.com/office/drawing/2017/model3d" xmlns:o="urn:schemas-microsoft-com:office:office" xmlns:r="http://schemas.openxmlformats.org/officeDocument/2006/relationships" xmlns:m="http://schemas.openxmlformats.org/officeDocument/2006/math" xmlns:v="urn:schemas-microsoft-com:vml" xmlns:wp14="http://schemas.microsoft.com/office/word/2010/wordprocessingDrawing" xmlns:wp="http://schemas.openxmlformats.org/drawingml/2006/wordprocessingDrawing" xmlns:w10="urn:schemas-microsoft-com:office:word" xmlns:w="http://schemas.openxmlformats.org/wordprocessingml/2006/main" xmlns:w14="http://schemas.microsoft.com/office/word/2010/wordml" xmlns:w15="http://schemas.microsoft.com/office/word/2012/wordml" xmlns:w16cid="http://schemas.microsoft.com/office/word/2016/wordml/cid" xmlns:w16se="http://schemas.microsoft.com/office/word/2015/wordml/symex" xmlns:wpg="http://schemas.microsoft.com/office/word/2010/wordprocessingGroup" xmlns:wpi="http://schemas.microsoft.com/office/word/2010/wordprocessingInk" xmlns:wne="http://schemas.microsoft.com/office/word/2006/wordml" xmlns:wps="http://schemas.microsoft.com/office/word/2010/wordprocessingShape" mc:Ignorable="w14 w15 w16se w16cid wp14">
+<w:document xmlns:wpc="http://schemas.microsoft.com/office/word/2010/wordprocessingCanvas" xmlns:mc="http://schemas.openxmlformats.org/markup-compatibility/2006" xmlns:o="urn:schemas-microsoft-com:office:office" xmlns:r="http://schemas.openxmlformats.org/officeDocument/2006/relationships" xmlns:m="http://schemas.openxmlformats.org/officeDocument/2006/math" xmlns:v="urn:schemas-microsoft-com:vml" xmlns:wp14="http://schemas.microsoft.com/office/word/2010/wordprocessingDrawing" xmlns:wp="http://schemas.openxmlformats.org/drawingml/2006/wordprocessingDrawing" xmlns:w10="urn:schemas-microsoft-com:office:word" xmlns:w="http://schemas.openxmlformats.org/wordprocessingml/2006/main" xmlns:w14="http://schemas.microsoft.com/office/word/2010/wordml" xmlns:w15="http://schemas.microsoft.com/office/word/2012/wordml" xmlns:wpg="http://schemas.microsoft.com/office/word/2010/wordprocessingGroup" xmlns:wpi="http://schemas.microsoft.com/office/word/2010/wordprocessingInk" xmlns:wne="http://schemas.microsoft.com/office/word/2006/wordml" xmlns:wps="http://schemas.microsoft.com/office/word/2010/wordprocessingShape" mc:Ignorable="w14 w15 wp14">
   <w:body>
     <w:p>
       <w:pPr>
@@ -136,7 +136,6 @@
         </w:rPr>
         <w:t>7</w:t>
       </w:r>
-      <w:proofErr w:type="gramEnd"/>
       <w:r>
         <w:rPr>
           <w:sz w:val="28"/>
@@ -153,7 +152,14 @@
         <w:rPr>
           <w:sz w:val="28"/>
         </w:rPr>
-        <w:t xml:space="preserve">0 </w:t>
+        <w:t>0</w:t>
+      </w:r>
+      <w:proofErr w:type="gramEnd"/>
+      <w:r>
+        <w:rPr>
+          <w:sz w:val="28"/>
+        </w:rPr>
+        <w:t xml:space="preserve"> </w:t>
       </w:r>
       <w:r>
         <w:rPr>
@@ -243,21 +249,7 @@
         <w:rPr>
           <w:sz w:val="28"/>
         </w:rPr>
-        <w:t xml:space="preserve">By signing this </w:t>
-      </w:r>
-      <w:proofErr w:type="gramStart"/>
-      <w:r>
-        <w:rPr>
-          <w:sz w:val="28"/>
-        </w:rPr>
-        <w:t>report</w:t>
-      </w:r>
-      <w:proofErr w:type="gramEnd"/>
-      <w:r>
-        <w:rPr>
-          <w:sz w:val="28"/>
-        </w:rPr>
-        <w:t xml:space="preserve"> I affirm that I know and agree with the contents.</w:t>
+        <w:t>By signing this report I affirm that I know and agree with the contents.</w:t>
       </w:r>
     </w:p>
     <w:p>
@@ -574,15 +566,7 @@
         <w:t xml:space="preserve"> </w:t>
       </w:r>
       <w:r>
-        <w:t xml:space="preserve">throughout the </w:t>
-      </w:r>
-      <w:proofErr w:type="gramStart"/>
-      <w:r>
-        <w:t>milestones, and</w:t>
-      </w:r>
-      <w:proofErr w:type="gramEnd"/>
-      <w:r>
-        <w:t xml:space="preserve"> have put together this project.</w:t>
+        <w:t>throughout the milestones, and have put together this project.</w:t>
       </w:r>
     </w:p>
     <w:p>
@@ -651,24 +635,13 @@
         <w:t xml:space="preserve"> own dictionary with </w:t>
       </w:r>
       <w:r>
-        <w:t>the keys</w:t>
-      </w:r>
-      <w:r>
-        <w:t xml:space="preserve"> being the </w:t>
+        <w:t xml:space="preserve">the keys being the </w:t>
       </w:r>
       <w:r>
         <w:t>tags for the blocks in it</w:t>
       </w:r>
       <w:r>
-        <w:t xml:space="preserve">. The row dictionaries were forced to maintain </w:t>
-      </w:r>
-      <w:proofErr w:type="gramStart"/>
-      <w:r>
-        <w:t>a number of</w:t>
-      </w:r>
-      <w:proofErr w:type="gramEnd"/>
-      <w:r>
-        <w:t xml:space="preserve"> blocks equal to the associativity for the cache</w:t>
+        <w:t>. The row dictionaries were forced to maintain a number of blocks equal to the associativity for the cache</w:t>
       </w:r>
       <w:r>
         <w:t>. T</w:t>
@@ -842,46 +815,23 @@
       <w:r>
         <w:tab/>
       </w:r>
+      <w:bookmarkStart w:id="0" w:name="_GoBack"/>
+      <w:bookmarkEnd w:id="0"/>
     </w:p>
     <w:p>
       <w:pPr>
         <w:ind w:left="360"/>
       </w:pPr>
       <w:r>
-        <w:t>(</w:t>
-      </w:r>
-      <w:r>
-        <w:t xml:space="preserve">Describe your most prominent technical issues and how you solved them. </w:t>
-      </w:r>
-      <w:r>
-        <w:t xml:space="preserve">What was most difficult to figure out? </w:t>
-      </w:r>
-      <w:r>
-        <w:t>You should have at least one and no more than three.</w:t>
-      </w:r>
-      <w:r>
-        <w:t>)</w:t>
-      </w:r>
-    </w:p>
-    <w:p>
-      <w:pPr>
-        <w:ind w:left="360"/>
-      </w:pPr>
-    </w:p>
-    <w:p>
-      <w:pPr>
-        <w:ind w:left="360"/>
-      </w:pPr>
-      <w:r>
-        <w:t xml:space="preserve">The main issue was debugging. All of our </w:t>
+        <w:t xml:space="preserve">The main issue was debugging. All of our high level conceptual designs ended up being correct, but with </w:t>
       </w:r>
       <w:proofErr w:type="gramStart"/>
       <w:r>
-        <w:t>high level</w:t>
+        <w:t>many</w:t>
       </w:r>
       <w:proofErr w:type="gramEnd"/>
       <w:r>
-        <w:t xml:space="preserve"> conceptual designs ended up being correct, but with many moving pieces it was difficult to make sure everything was working properly in every case. This was especially true of the logical bugs, as they were not readily apparent until we tried to align our results more closely with Professor Ortiz’s program. Since we could not inspect</w:t>
+        <w:t xml:space="preserve"> moving pieces it was difficult to make sure everything was working properly in every case. This was especially true of the logical bugs, as they were not readily apparent until we tried to align our results more closely with Professor Ortiz’s program. Since we could not inspect</w:t>
       </w:r>
       <w:r>
         <w:t xml:space="preserve"> or experiment with</w:t>
@@ -899,15 +849,7 @@
         <w:t>’s source code</w:t>
       </w:r>
       <w:r>
-        <w:t xml:space="preserve">, we had to iteratively sift through decreasing subsets of the trace files provided until we singled out examples that produces differing results in our two programs. Once a bug was found, fixing it became quite </w:t>
-      </w:r>
-      <w:proofErr w:type="gramStart"/>
-      <w:r>
-        <w:t>simple</w:t>
-      </w:r>
-      <w:proofErr w:type="gramEnd"/>
-      <w:r>
-        <w:t xml:space="preserve"> but a lot of effort went into finding those examples.  </w:t>
+        <w:t xml:space="preserve">, we had to iteratively sift through decreasing subsets of the trace files provided until we singled out examples that produces differing results in our two programs. Once a bug was found, fixing it became quite simple but a lot of effort went into finding those examples.  </w:t>
       </w:r>
     </w:p>
     <w:p/>
@@ -921,7 +863,6 @@
         <w:rPr>
           <w:b/>
         </w:rPr>
-        <w:lastRenderedPageBreak/>
         <w:t>Group Member Contributions:</w:t>
       </w:r>
     </w:p>
@@ -948,6 +889,7 @@
         <w:ind w:left="360"/>
       </w:pPr>
       <w:r>
+        <w:lastRenderedPageBreak/>
         <w:t xml:space="preserve">Zac – </w:t>
       </w:r>
       <w:r>
@@ -994,24 +936,13 @@
         <w:t>Conclusion:</w:t>
       </w:r>
     </w:p>
+    <w:p/>
     <w:p>
-      <w:bookmarkStart w:id="0" w:name="_GoBack"/>
-      <w:bookmarkEnd w:id="0"/>
-    </w:p>
-    <w:p>
       <w:pPr>
         <w:ind w:left="360"/>
       </w:pPr>
       <w:r>
-        <w:t xml:space="preserve">This project was interesting, it </w:t>
-      </w:r>
-      <w:proofErr w:type="gramStart"/>
-      <w:r>
-        <w:t>definitely helped</w:t>
-      </w:r>
-      <w:proofErr w:type="gramEnd"/>
-      <w:r>
-        <w:t xml:space="preserve"> teach more about </w:t>
+        <w:t xml:space="preserve">This project was interesting, it definitely helped teach more about </w:t>
       </w:r>
       <w:r>
         <w:t xml:space="preserve">how </w:t>
@@ -1066,7 +997,7 @@
       <w:r>
         <w:t>, but according to the Wikipedia page on the subject (</w:t>
       </w:r>
-      <w:hyperlink r:id="rId7" w:history="1">
+      <w:hyperlink r:id="rId7" w:anchor="Disadvantage_2" w:history="1">
         <w:r>
           <w:rPr>
             <w:rStyle w:val="Hyperlink"/>
@@ -1146,7 +1077,7 @@
             <wp:docPr id="1" name="Chart 1">
               <a:extLst xmlns:a="http://schemas.openxmlformats.org/drawingml/2006/main">
                 <a:ext uri="{FF2B5EF4-FFF2-40B4-BE49-F238E27FC236}">
-                  <a16:creationId xmlns:a16="http://schemas.microsoft.com/office/drawing/2014/main" id="{4356BCF3-8520-44DA-BEE2-38773B41E4F5}"/>
+                  <a16:creationId xmlns:a16="http://schemas.microsoft.com/office/drawing/2014/main" xmlns:w16se="http://schemas.microsoft.com/office/word/2015/wordml/symex" xmlns:w16cid="http://schemas.microsoft.com/office/word/2016/wordml/cid" xmlns:w="http://schemas.openxmlformats.org/wordprocessingml/2006/main" xmlns:w10="urn:schemas-microsoft-com:office:word" xmlns:v="urn:schemas-microsoft-com:vml" xmlns:o="urn:schemas-microsoft-com:office:office" xmlns:am3d="http://schemas.microsoft.com/office/drawing/2017/model3d" xmlns:aink="http://schemas.microsoft.com/office/drawing/2016/ink" xmlns:cx8="http://schemas.microsoft.com/office/drawing/2016/5/14/chartex" xmlns:cx7="http://schemas.microsoft.com/office/drawing/2016/5/13/chartex" xmlns:cx6="http://schemas.microsoft.com/office/drawing/2016/5/12/chartex" xmlns:cx5="http://schemas.microsoft.com/office/drawing/2016/5/11/chartex" xmlns:cx4="http://schemas.microsoft.com/office/drawing/2016/5/10/chartex" xmlns:cx3="http://schemas.microsoft.com/office/drawing/2016/5/9/chartex" xmlns:cx2="http://schemas.microsoft.com/office/drawing/2015/10/21/chartex" xmlns:cx1="http://schemas.microsoft.com/office/drawing/2015/9/8/chartex" xmlns:cx="http://schemas.microsoft.com/office/drawing/2014/chartex" xmlns="" id="{4356BCF3-8520-44DA-BEE2-38773B41E4F5}"/>
                 </a:ext>
               </a:extLst>
             </wp:docPr>
@@ -1187,7 +1118,7 @@
             <wp:docPr id="11" name="Chart 11">
               <a:extLst xmlns:a="http://schemas.openxmlformats.org/drawingml/2006/main">
                 <a:ext uri="{FF2B5EF4-FFF2-40B4-BE49-F238E27FC236}">
-                  <a16:creationId xmlns:a16="http://schemas.microsoft.com/office/drawing/2014/main" id="{675DA192-0FAD-46E4-AF58-285FD2AB1C33}"/>
+                  <a16:creationId xmlns:a16="http://schemas.microsoft.com/office/drawing/2014/main" xmlns:w16se="http://schemas.microsoft.com/office/word/2015/wordml/symex" xmlns:w16cid="http://schemas.microsoft.com/office/word/2016/wordml/cid" xmlns:w="http://schemas.openxmlformats.org/wordprocessingml/2006/main" xmlns:w10="urn:schemas-microsoft-com:office:word" xmlns:v="urn:schemas-microsoft-com:vml" xmlns:o="urn:schemas-microsoft-com:office:office" xmlns:am3d="http://schemas.microsoft.com/office/drawing/2017/model3d" xmlns:aink="http://schemas.microsoft.com/office/drawing/2016/ink" xmlns:cx8="http://schemas.microsoft.com/office/drawing/2016/5/14/chartex" xmlns:cx7="http://schemas.microsoft.com/office/drawing/2016/5/13/chartex" xmlns:cx6="http://schemas.microsoft.com/office/drawing/2016/5/12/chartex" xmlns:cx5="http://schemas.microsoft.com/office/drawing/2016/5/11/chartex" xmlns:cx4="http://schemas.microsoft.com/office/drawing/2016/5/10/chartex" xmlns:cx3="http://schemas.microsoft.com/office/drawing/2016/5/9/chartex" xmlns:cx2="http://schemas.microsoft.com/office/drawing/2015/10/21/chartex" xmlns:cx1="http://schemas.microsoft.com/office/drawing/2015/9/8/chartex" xmlns:cx="http://schemas.microsoft.com/office/drawing/2014/chartex" xmlns="" id="{675DA192-0FAD-46E4-AF58-285FD2AB1C33}"/>
                 </a:ext>
               </a:extLst>
             </wp:docPr>
@@ -1211,7 +1142,7 @@
             <wp:docPr id="10" name="Chart 10">
               <a:extLst xmlns:a="http://schemas.openxmlformats.org/drawingml/2006/main">
                 <a:ext uri="{FF2B5EF4-FFF2-40B4-BE49-F238E27FC236}">
-                  <a16:creationId xmlns:a16="http://schemas.microsoft.com/office/drawing/2014/main" id="{D03A3282-3D2C-4459-A67B-000EB740EBC9}"/>
+                  <a16:creationId xmlns:a16="http://schemas.microsoft.com/office/drawing/2014/main" xmlns:w16se="http://schemas.microsoft.com/office/word/2015/wordml/symex" xmlns:w16cid="http://schemas.microsoft.com/office/word/2016/wordml/cid" xmlns:w="http://schemas.openxmlformats.org/wordprocessingml/2006/main" xmlns:w10="urn:schemas-microsoft-com:office:word" xmlns:v="urn:schemas-microsoft-com:vml" xmlns:o="urn:schemas-microsoft-com:office:office" xmlns:am3d="http://schemas.microsoft.com/office/drawing/2017/model3d" xmlns:aink="http://schemas.microsoft.com/office/drawing/2016/ink" xmlns:cx8="http://schemas.microsoft.com/office/drawing/2016/5/14/chartex" xmlns:cx7="http://schemas.microsoft.com/office/drawing/2016/5/13/chartex" xmlns:cx6="http://schemas.microsoft.com/office/drawing/2016/5/12/chartex" xmlns:cx5="http://schemas.microsoft.com/office/drawing/2016/5/11/chartex" xmlns:cx4="http://schemas.microsoft.com/office/drawing/2016/5/10/chartex" xmlns:cx3="http://schemas.microsoft.com/office/drawing/2016/5/9/chartex" xmlns:cx2="http://schemas.microsoft.com/office/drawing/2015/10/21/chartex" xmlns:cx1="http://schemas.microsoft.com/office/drawing/2015/9/8/chartex" xmlns:cx="http://schemas.microsoft.com/office/drawing/2014/chartex" xmlns="" id="{D03A3282-3D2C-4459-A67B-000EB740EBC9}"/>
                 </a:ext>
               </a:extLst>
             </wp:docPr>
@@ -1240,7 +1171,7 @@
             <wp:docPr id="12" name="Chart 12">
               <a:extLst xmlns:a="http://schemas.openxmlformats.org/drawingml/2006/main">
                 <a:ext uri="{FF2B5EF4-FFF2-40B4-BE49-F238E27FC236}">
-                  <a16:creationId xmlns:a16="http://schemas.microsoft.com/office/drawing/2014/main" id="{B36B2549-0D90-4352-8940-83CB66846DF3}"/>
+                  <a16:creationId xmlns:a16="http://schemas.microsoft.com/office/drawing/2014/main" xmlns:w16se="http://schemas.microsoft.com/office/word/2015/wordml/symex" xmlns:w16cid="http://schemas.microsoft.com/office/word/2016/wordml/cid" xmlns:w="http://schemas.openxmlformats.org/wordprocessingml/2006/main" xmlns:w10="urn:schemas-microsoft-com:office:word" xmlns:v="urn:schemas-microsoft-com:vml" xmlns:o="urn:schemas-microsoft-com:office:office" xmlns:am3d="http://schemas.microsoft.com/office/drawing/2017/model3d" xmlns:aink="http://schemas.microsoft.com/office/drawing/2016/ink" xmlns:cx8="http://schemas.microsoft.com/office/drawing/2016/5/14/chartex" xmlns:cx7="http://schemas.microsoft.com/office/drawing/2016/5/13/chartex" xmlns:cx6="http://schemas.microsoft.com/office/drawing/2016/5/12/chartex" xmlns:cx5="http://schemas.microsoft.com/office/drawing/2016/5/11/chartex" xmlns:cx4="http://schemas.microsoft.com/office/drawing/2016/5/10/chartex" xmlns:cx3="http://schemas.microsoft.com/office/drawing/2016/5/9/chartex" xmlns:cx2="http://schemas.microsoft.com/office/drawing/2015/10/21/chartex" xmlns:cx1="http://schemas.microsoft.com/office/drawing/2015/9/8/chartex" xmlns:cx="http://schemas.microsoft.com/office/drawing/2014/chartex" xmlns="" id="{B36B2549-0D90-4352-8940-83CB66846DF3}"/>
                 </a:ext>
               </a:extLst>
             </wp:docPr>
@@ -1270,7 +1201,7 @@
             <wp:docPr id="13" name="Chart 13">
               <a:extLst xmlns:a="http://schemas.openxmlformats.org/drawingml/2006/main">
                 <a:ext uri="{FF2B5EF4-FFF2-40B4-BE49-F238E27FC236}">
-                  <a16:creationId xmlns:a16="http://schemas.microsoft.com/office/drawing/2014/main" id="{D0556998-C458-4AB1-98DA-231DD5585E00}"/>
+                  <a16:creationId xmlns:a16="http://schemas.microsoft.com/office/drawing/2014/main" xmlns:w16se="http://schemas.microsoft.com/office/word/2015/wordml/symex" xmlns:w16cid="http://schemas.microsoft.com/office/word/2016/wordml/cid" xmlns:w="http://schemas.openxmlformats.org/wordprocessingml/2006/main" xmlns:w10="urn:schemas-microsoft-com:office:word" xmlns:v="urn:schemas-microsoft-com:vml" xmlns:o="urn:schemas-microsoft-com:office:office" xmlns:am3d="http://schemas.microsoft.com/office/drawing/2017/model3d" xmlns:aink="http://schemas.microsoft.com/office/drawing/2016/ink" xmlns:cx8="http://schemas.microsoft.com/office/drawing/2016/5/14/chartex" xmlns:cx7="http://schemas.microsoft.com/office/drawing/2016/5/13/chartex" xmlns:cx6="http://schemas.microsoft.com/office/drawing/2016/5/12/chartex" xmlns:cx5="http://schemas.microsoft.com/office/drawing/2016/5/11/chartex" xmlns:cx4="http://schemas.microsoft.com/office/drawing/2016/5/10/chartex" xmlns:cx3="http://schemas.microsoft.com/office/drawing/2016/5/9/chartex" xmlns:cx2="http://schemas.microsoft.com/office/drawing/2015/10/21/chartex" xmlns:cx1="http://schemas.microsoft.com/office/drawing/2015/9/8/chartex" xmlns:cx="http://schemas.microsoft.com/office/drawing/2014/chartex" xmlns="" id="{D0556998-C458-4AB1-98DA-231DD5585E00}"/>
                 </a:ext>
               </a:extLst>
             </wp:docPr>
@@ -1296,7 +1227,7 @@
 </file>
 
 <file path=word/endnotes.xml><?xml version="1.0" encoding="utf-8"?>
-<w:endnotes xmlns:wpc="http://schemas.microsoft.com/office/word/2010/wordprocessingCanvas" xmlns:cx="http://schemas.microsoft.com/office/drawing/2014/chartex" xmlns:cx1="http://schemas.microsoft.com/office/drawing/2015/9/8/chartex" xmlns:cx2="http://schemas.microsoft.com/office/drawing/2015/10/21/chartex" xmlns:cx3="http://schemas.microsoft.com/office/drawing/2016/5/9/chartex" xmlns:cx4="http://schemas.microsoft.com/office/drawing/2016/5/10/chartex" xmlns:cx5="http://schemas.microsoft.com/office/drawing/2016/5/11/chartex" xmlns:cx6="http://schemas.microsoft.com/office/drawing/2016/5/12/chartex" xmlns:cx7="http://schemas.microsoft.com/office/drawing/2016/5/13/chartex" xmlns:cx8="http://schemas.microsoft.com/office/drawing/2016/5/14/chartex" xmlns:mc="http://schemas.openxmlformats.org/markup-compatibility/2006" xmlns:aink="http://schemas.microsoft.com/office/drawing/2016/ink" xmlns:am3d="http://schemas.microsoft.com/office/drawing/2017/model3d" xmlns:o="urn:schemas-microsoft-com:office:office" xmlns:r="http://schemas.openxmlformats.org/officeDocument/2006/relationships" xmlns:m="http://schemas.openxmlformats.org/officeDocument/2006/math" xmlns:v="urn:schemas-microsoft-com:vml" xmlns:wp14="http://schemas.microsoft.com/office/word/2010/wordprocessingDrawing" xmlns:wp="http://schemas.openxmlformats.org/drawingml/2006/wordprocessingDrawing" xmlns:w10="urn:schemas-microsoft-com:office:word" xmlns:w="http://schemas.openxmlformats.org/wordprocessingml/2006/main" xmlns:w14="http://schemas.microsoft.com/office/word/2010/wordml" xmlns:w15="http://schemas.microsoft.com/office/word/2012/wordml" xmlns:w16cid="http://schemas.microsoft.com/office/word/2016/wordml/cid" xmlns:w16se="http://schemas.microsoft.com/office/word/2015/wordml/symex" xmlns:wpg="http://schemas.microsoft.com/office/word/2010/wordprocessingGroup" xmlns:wpi="http://schemas.microsoft.com/office/word/2010/wordprocessingInk" xmlns:wne="http://schemas.microsoft.com/office/word/2006/wordml" xmlns:wps="http://schemas.microsoft.com/office/word/2010/wordprocessingShape" mc:Ignorable="w14 w15 w16se w16cid wp14">
+<w:endnotes xmlns:wpc="http://schemas.microsoft.com/office/word/2010/wordprocessingCanvas" xmlns:mc="http://schemas.openxmlformats.org/markup-compatibility/2006" xmlns:o="urn:schemas-microsoft-com:office:office" xmlns:r="http://schemas.openxmlformats.org/officeDocument/2006/relationships" xmlns:m="http://schemas.openxmlformats.org/officeDocument/2006/math" xmlns:v="urn:schemas-microsoft-com:vml" xmlns:wp14="http://schemas.microsoft.com/office/word/2010/wordprocessingDrawing" xmlns:wp="http://schemas.openxmlformats.org/drawingml/2006/wordprocessingDrawing" xmlns:w10="urn:schemas-microsoft-com:office:word" xmlns:w="http://schemas.openxmlformats.org/wordprocessingml/2006/main" xmlns:w14="http://schemas.microsoft.com/office/word/2010/wordml" xmlns:w15="http://schemas.microsoft.com/office/word/2012/wordml" xmlns:wpg="http://schemas.microsoft.com/office/word/2010/wordprocessingGroup" xmlns:wpi="http://schemas.microsoft.com/office/word/2010/wordprocessingInk" xmlns:wne="http://schemas.microsoft.com/office/word/2006/wordml" xmlns:wps="http://schemas.microsoft.com/office/word/2010/wordprocessingShape" mc:Ignorable="w14 w15 wp14">
   <w:endnote w:type="separator" w:id="-1">
     <w:p>
       <w:r>
@@ -1315,7 +1246,7 @@
 </file>
 
 <file path=word/footer1.xml><?xml version="1.0" encoding="utf-8"?>
-<w:ftr xmlns:wpc="http://schemas.microsoft.com/office/word/2010/wordprocessingCanvas" xmlns:cx="http://schemas.microsoft.com/office/drawing/2014/chartex" xmlns:cx1="http://schemas.microsoft.com/office/drawing/2015/9/8/chartex" xmlns:cx2="http://schemas.microsoft.com/office/drawing/2015/10/21/chartex" xmlns:cx3="http://schemas.microsoft.com/office/drawing/2016/5/9/chartex" xmlns:cx4="http://schemas.microsoft.com/office/drawing/2016/5/10/chartex" xmlns:cx5="http://schemas.microsoft.com/office/drawing/2016/5/11/chartex" xmlns:cx6="http://schemas.microsoft.com/office/drawing/2016/5/12/chartex" xmlns:cx7="http://schemas.microsoft.com/office/drawing/2016/5/13/chartex" xmlns:cx8="http://schemas.microsoft.com/office/drawing/2016/5/14/chartex" xmlns:mc="http://schemas.openxmlformats.org/markup-compatibility/2006" xmlns:aink="http://schemas.microsoft.com/office/drawing/2016/ink" xmlns:am3d="http://schemas.microsoft.com/office/drawing/2017/model3d" xmlns:o="urn:schemas-microsoft-com:office:office" xmlns:r="http://schemas.openxmlformats.org/officeDocument/2006/relationships" xmlns:m="http://schemas.openxmlformats.org/officeDocument/2006/math" xmlns:v="urn:schemas-microsoft-com:vml" xmlns:wp14="http://schemas.microsoft.com/office/word/2010/wordprocessingDrawing" xmlns:wp="http://schemas.openxmlformats.org/drawingml/2006/wordprocessingDrawing" xmlns:w10="urn:schemas-microsoft-com:office:word" xmlns:w="http://schemas.openxmlformats.org/wordprocessingml/2006/main" xmlns:w14="http://schemas.microsoft.com/office/word/2010/wordml" xmlns:w15="http://schemas.microsoft.com/office/word/2012/wordml" xmlns:w16cid="http://schemas.microsoft.com/office/word/2016/wordml/cid" xmlns:w16se="http://schemas.microsoft.com/office/word/2015/wordml/symex" xmlns:wpg="http://schemas.microsoft.com/office/word/2010/wordprocessingGroup" xmlns:wpi="http://schemas.microsoft.com/office/word/2010/wordprocessingInk" xmlns:wne="http://schemas.microsoft.com/office/word/2006/wordml" xmlns:wps="http://schemas.microsoft.com/office/word/2010/wordprocessingShape" mc:Ignorable="w14 w15 w16se w16cid wp14">
+<w:ftr xmlns:wpc="http://schemas.microsoft.com/office/word/2010/wordprocessingCanvas" xmlns:mc="http://schemas.openxmlformats.org/markup-compatibility/2006" xmlns:o="urn:schemas-microsoft-com:office:office" xmlns:r="http://schemas.openxmlformats.org/officeDocument/2006/relationships" xmlns:m="http://schemas.openxmlformats.org/officeDocument/2006/math" xmlns:v="urn:schemas-microsoft-com:vml" xmlns:wp14="http://schemas.microsoft.com/office/word/2010/wordprocessingDrawing" xmlns:wp="http://schemas.openxmlformats.org/drawingml/2006/wordprocessingDrawing" xmlns:w10="urn:schemas-microsoft-com:office:word" xmlns:w="http://schemas.openxmlformats.org/wordprocessingml/2006/main" xmlns:w14="http://schemas.microsoft.com/office/word/2010/wordml" xmlns:w15="http://schemas.microsoft.com/office/word/2012/wordml" xmlns:wpg="http://schemas.microsoft.com/office/word/2010/wordprocessingGroup" xmlns:wpi="http://schemas.microsoft.com/office/word/2010/wordprocessingInk" xmlns:wne="http://schemas.microsoft.com/office/word/2006/wordml" xmlns:wps="http://schemas.microsoft.com/office/word/2010/wordprocessingShape" mc:Ignorable="w14 w15 wp14">
   <w:p>
     <w:pPr>
       <w:pStyle w:val="Footer"/>
@@ -1418,7 +1349,7 @@
         <w:rFonts w:asciiTheme="majorHAnsi" w:eastAsiaTheme="majorEastAsia" w:hAnsiTheme="majorHAnsi" w:cstheme="majorBidi"/>
         <w:noProof/>
       </w:rPr>
-      <w:t>1</w:t>
+      <w:t>2</w:t>
     </w:r>
     <w:r>
       <w:rPr>
@@ -1437,7 +1368,7 @@
 </file>
 
 <file path=word/footnotes.xml><?xml version="1.0" encoding="utf-8"?>
-<w:footnotes xmlns:wpc="http://schemas.microsoft.com/office/word/2010/wordprocessingCanvas" xmlns:cx="http://schemas.microsoft.com/office/drawing/2014/chartex" xmlns:cx1="http://schemas.microsoft.com/office/drawing/2015/9/8/chartex" xmlns:cx2="http://schemas.microsoft.com/office/drawing/2015/10/21/chartex" xmlns:cx3="http://schemas.microsoft.com/office/drawing/2016/5/9/chartex" xmlns:cx4="http://schemas.microsoft.com/office/drawing/2016/5/10/chartex" xmlns:cx5="http://schemas.microsoft.com/office/drawing/2016/5/11/chartex" xmlns:cx6="http://schemas.microsoft.com/office/drawing/2016/5/12/chartex" xmlns:cx7="http://schemas.microsoft.com/office/drawing/2016/5/13/chartex" xmlns:cx8="http://schemas.microsoft.com/office/drawing/2016/5/14/chartex" xmlns:mc="http://schemas.openxmlformats.org/markup-compatibility/2006" xmlns:aink="http://schemas.microsoft.com/office/drawing/2016/ink" xmlns:am3d="http://schemas.microsoft.com/office/drawing/2017/model3d" xmlns:o="urn:schemas-microsoft-com:office:office" xmlns:r="http://schemas.openxmlformats.org/officeDocument/2006/relationships" xmlns:m="http://schemas.openxmlformats.org/officeDocument/2006/math" xmlns:v="urn:schemas-microsoft-com:vml" xmlns:wp14="http://schemas.microsoft.com/office/word/2010/wordprocessingDrawing" xmlns:wp="http://schemas.openxmlformats.org/drawingml/2006/wordprocessingDrawing" xmlns:w10="urn:schemas-microsoft-com:office:word" xmlns:w="http://schemas.openxmlformats.org/wordprocessingml/2006/main" xmlns:w14="http://schemas.microsoft.com/office/word/2010/wordml" xmlns:w15="http://schemas.microsoft.com/office/word/2012/wordml" xmlns:w16cid="http://schemas.microsoft.com/office/word/2016/wordml/cid" xmlns:w16se="http://schemas.microsoft.com/office/word/2015/wordml/symex" xmlns:wpg="http://schemas.microsoft.com/office/word/2010/wordprocessingGroup" xmlns:wpi="http://schemas.microsoft.com/office/word/2010/wordprocessingInk" xmlns:wne="http://schemas.microsoft.com/office/word/2006/wordml" xmlns:wps="http://schemas.microsoft.com/office/word/2010/wordprocessingShape" mc:Ignorable="w14 w15 w16se w16cid wp14">
+<w:footnotes xmlns:wpc="http://schemas.microsoft.com/office/word/2010/wordprocessingCanvas" xmlns:mc="http://schemas.openxmlformats.org/markup-compatibility/2006" xmlns:o="urn:schemas-microsoft-com:office:office" xmlns:r="http://schemas.openxmlformats.org/officeDocument/2006/relationships" xmlns:m="http://schemas.openxmlformats.org/officeDocument/2006/math" xmlns:v="urn:schemas-microsoft-com:vml" xmlns:wp14="http://schemas.microsoft.com/office/word/2010/wordprocessingDrawing" xmlns:wp="http://schemas.openxmlformats.org/drawingml/2006/wordprocessingDrawing" xmlns:w10="urn:schemas-microsoft-com:office:word" xmlns:w="http://schemas.openxmlformats.org/wordprocessingml/2006/main" xmlns:w14="http://schemas.microsoft.com/office/word/2010/wordml" xmlns:w15="http://schemas.microsoft.com/office/word/2012/wordml" xmlns:wpg="http://schemas.microsoft.com/office/word/2010/wordprocessingGroup" xmlns:wpi="http://schemas.microsoft.com/office/word/2010/wordprocessingInk" xmlns:wne="http://schemas.microsoft.com/office/word/2006/wordml" xmlns:wps="http://schemas.microsoft.com/office/word/2010/wordprocessingShape" mc:Ignorable="w14 w15 wp14">
   <w:footnote w:type="separator" w:id="-1">
     <w:p>
       <w:r>
@@ -1456,8 +1387,8 @@
 </file>
 
 <file path=word/numbering.xml><?xml version="1.0" encoding="utf-8"?>
-<w:numbering xmlns:wpc="http://schemas.microsoft.com/office/word/2010/wordprocessingCanvas" xmlns:cx="http://schemas.microsoft.com/office/drawing/2014/chartex" xmlns:cx1="http://schemas.microsoft.com/office/drawing/2015/9/8/chartex" xmlns:cx2="http://schemas.microsoft.com/office/drawing/2015/10/21/chartex" xmlns:cx3="http://schemas.microsoft.com/office/drawing/2016/5/9/chartex" xmlns:cx4="http://schemas.microsoft.com/office/drawing/2016/5/10/chartex" xmlns:cx5="http://schemas.microsoft.com/office/drawing/2016/5/11/chartex" xmlns:cx6="http://schemas.microsoft.com/office/drawing/2016/5/12/chartex" xmlns:cx7="http://schemas.microsoft.com/office/drawing/2016/5/13/chartex" xmlns:cx8="http://schemas.microsoft.com/office/drawing/2016/5/14/chartex" xmlns:mc="http://schemas.openxmlformats.org/markup-compatibility/2006" xmlns:aink="http://schemas.microsoft.com/office/drawing/2016/ink" xmlns:am3d="http://schemas.microsoft.com/office/drawing/2017/model3d" xmlns:o="urn:schemas-microsoft-com:office:office" xmlns:r="http://schemas.openxmlformats.org/officeDocument/2006/relationships" xmlns:m="http://schemas.openxmlformats.org/officeDocument/2006/math" xmlns:v="urn:schemas-microsoft-com:vml" xmlns:wp14="http://schemas.microsoft.com/office/word/2010/wordprocessingDrawing" xmlns:wp="http://schemas.openxmlformats.org/drawingml/2006/wordprocessingDrawing" xmlns:w10="urn:schemas-microsoft-com:office:word" xmlns:w="http://schemas.openxmlformats.org/wordprocessingml/2006/main" xmlns:w14="http://schemas.microsoft.com/office/word/2010/wordml" xmlns:w15="http://schemas.microsoft.com/office/word/2012/wordml" xmlns:w16cid="http://schemas.microsoft.com/office/word/2016/wordml/cid" xmlns:w16se="http://schemas.microsoft.com/office/word/2015/wordml/symex" xmlns:wpg="http://schemas.microsoft.com/office/word/2010/wordprocessingGroup" xmlns:wpi="http://schemas.microsoft.com/office/word/2010/wordprocessingInk" xmlns:wne="http://schemas.microsoft.com/office/word/2006/wordml" xmlns:wps="http://schemas.microsoft.com/office/word/2010/wordprocessingShape" mc:Ignorable="w14 w15 w16se w16cid wp14">
-  <w:abstractNum w:abstractNumId="0" w15:restartNumberingAfterBreak="0">
+<w:numbering xmlns:wpc="http://schemas.microsoft.com/office/word/2010/wordprocessingCanvas" xmlns:mc="http://schemas.openxmlformats.org/markup-compatibility/2006" xmlns:o="urn:schemas-microsoft-com:office:office" xmlns:r="http://schemas.openxmlformats.org/officeDocument/2006/relationships" xmlns:m="http://schemas.openxmlformats.org/officeDocument/2006/math" xmlns:v="urn:schemas-microsoft-com:vml" xmlns:wp14="http://schemas.microsoft.com/office/word/2010/wordprocessingDrawing" xmlns:wp="http://schemas.openxmlformats.org/drawingml/2006/wordprocessingDrawing" xmlns:w10="urn:schemas-microsoft-com:office:word" xmlns:w="http://schemas.openxmlformats.org/wordprocessingml/2006/main" xmlns:w14="http://schemas.microsoft.com/office/word/2010/wordml" xmlns:w15="http://schemas.microsoft.com/office/word/2012/wordml" xmlns:wpg="http://schemas.microsoft.com/office/word/2010/wordprocessingGroup" xmlns:wpi="http://schemas.microsoft.com/office/word/2010/wordprocessingInk" xmlns:wne="http://schemas.microsoft.com/office/word/2006/wordml" xmlns:wps="http://schemas.microsoft.com/office/word/2010/wordprocessingShape" mc:Ignorable="w14 w15 wp14">
+  <w:abstractNum w:abstractNumId="0">
     <w:nsid w:val="05AC5750"/>
     <w:multiLevelType w:val="hybridMultilevel"/>
     <w:tmpl w:val="DE829D38"/>
@@ -1543,7 +1474,7 @@
       </w:pPr>
     </w:lvl>
   </w:abstractNum>
-  <w:abstractNum w:abstractNumId="1" w15:restartNumberingAfterBreak="0">
+  <w:abstractNum w:abstractNumId="1">
     <w:nsid w:val="178A4C9B"/>
     <w:multiLevelType w:val="hybridMultilevel"/>
     <w:tmpl w:val="1F7E6616"/>
@@ -1662,7 +1593,7 @@
       </w:pPr>
     </w:lvl>
   </w:abstractNum>
-  <w:abstractNum w:abstractNumId="2" w15:restartNumberingAfterBreak="0">
+  <w:abstractNum w:abstractNumId="2">
     <w:nsid w:val="1E9B630D"/>
     <w:multiLevelType w:val="hybridMultilevel"/>
     <w:tmpl w:val="CCC64BCC"/>
@@ -1781,7 +1712,7 @@
       </w:pPr>
     </w:lvl>
   </w:abstractNum>
-  <w:abstractNum w:abstractNumId="3" w15:restartNumberingAfterBreak="0">
+  <w:abstractNum w:abstractNumId="3">
     <w:nsid w:val="20452DF4"/>
     <w:multiLevelType w:val="hybridMultilevel"/>
     <w:tmpl w:val="EE8E736C"/>
@@ -1870,7 +1801,7 @@
       </w:pPr>
     </w:lvl>
   </w:abstractNum>
-  <w:abstractNum w:abstractNumId="4" w15:restartNumberingAfterBreak="0">
+  <w:abstractNum w:abstractNumId="4">
     <w:nsid w:val="24B43992"/>
     <w:multiLevelType w:val="hybridMultilevel"/>
     <w:tmpl w:val="CCC64BCC"/>
@@ -1989,7 +1920,7 @@
       </w:pPr>
     </w:lvl>
   </w:abstractNum>
-  <w:abstractNum w:abstractNumId="5" w15:restartNumberingAfterBreak="0">
+  <w:abstractNum w:abstractNumId="5">
     <w:nsid w:val="2C033B61"/>
     <w:multiLevelType w:val="hybridMultilevel"/>
     <w:tmpl w:val="29CE4794"/>
@@ -2078,7 +2009,7 @@
       </w:pPr>
     </w:lvl>
   </w:abstractNum>
-  <w:abstractNum w:abstractNumId="6" w15:restartNumberingAfterBreak="0">
+  <w:abstractNum w:abstractNumId="6">
     <w:nsid w:val="36005DE5"/>
     <w:multiLevelType w:val="multilevel"/>
     <w:tmpl w:val="EF369B9E"/>
@@ -2219,7 +2150,7 @@
       </w:rPr>
     </w:lvl>
   </w:abstractNum>
-  <w:abstractNum w:abstractNumId="7" w15:restartNumberingAfterBreak="0">
+  <w:abstractNum w:abstractNumId="7">
     <w:nsid w:val="3BAC04DB"/>
     <w:multiLevelType w:val="hybridMultilevel"/>
     <w:tmpl w:val="2E165A08"/>
@@ -2338,7 +2269,7 @@
       </w:pPr>
     </w:lvl>
   </w:abstractNum>
-  <w:abstractNum w:abstractNumId="8" w15:restartNumberingAfterBreak="0">
+  <w:abstractNum w:abstractNumId="8">
     <w:nsid w:val="41632982"/>
     <w:multiLevelType w:val="multilevel"/>
     <w:tmpl w:val="B6822586"/>
@@ -2480,7 +2411,7 @@
       </w:rPr>
     </w:lvl>
   </w:abstractNum>
-  <w:abstractNum w:abstractNumId="9" w15:restartNumberingAfterBreak="0">
+  <w:abstractNum w:abstractNumId="9">
     <w:nsid w:val="48C14CF1"/>
     <w:multiLevelType w:val="hybridMultilevel"/>
     <w:tmpl w:val="CCC64BCC"/>
@@ -2599,7 +2530,7 @@
       </w:pPr>
     </w:lvl>
   </w:abstractNum>
-  <w:abstractNum w:abstractNumId="10" w15:restartNumberingAfterBreak="0">
+  <w:abstractNum w:abstractNumId="10">
     <w:nsid w:val="56233DC9"/>
     <w:multiLevelType w:val="multilevel"/>
     <w:tmpl w:val="00AAB48A"/>
@@ -2741,7 +2672,7 @@
       </w:rPr>
     </w:lvl>
   </w:abstractNum>
-  <w:abstractNum w:abstractNumId="11" w15:restartNumberingAfterBreak="0">
+  <w:abstractNum w:abstractNumId="11">
     <w:nsid w:val="57FD5FE6"/>
     <w:multiLevelType w:val="hybridMultilevel"/>
     <w:tmpl w:val="71B8440E"/>
@@ -2827,7 +2758,7 @@
       </w:pPr>
     </w:lvl>
   </w:abstractNum>
-  <w:abstractNum w:abstractNumId="12" w15:restartNumberingAfterBreak="0">
+  <w:abstractNum w:abstractNumId="12">
     <w:nsid w:val="65DE45E6"/>
     <w:multiLevelType w:val="hybridMultilevel"/>
     <w:tmpl w:val="F6AE20CE"/>
@@ -2940,7 +2871,7 @@
       </w:rPr>
     </w:lvl>
   </w:abstractNum>
-  <w:abstractNum w:abstractNumId="13" w15:restartNumberingAfterBreak="0">
+  <w:abstractNum w:abstractNumId="13">
     <w:nsid w:val="6E046EF3"/>
     <w:multiLevelType w:val="hybridMultilevel"/>
     <w:tmpl w:val="77E6273E"/>
@@ -3120,7 +3051,7 @@
 </file>
 
 <file path=word/styles.xml><?xml version="1.0" encoding="utf-8"?>
-<w:styles xmlns:mc="http://schemas.openxmlformats.org/markup-compatibility/2006" xmlns:r="http://schemas.openxmlformats.org/officeDocument/2006/relationships" xmlns:w="http://schemas.openxmlformats.org/wordprocessingml/2006/main" xmlns:w14="http://schemas.microsoft.com/office/word/2010/wordml" xmlns:w15="http://schemas.microsoft.com/office/word/2012/wordml" xmlns:w16cid="http://schemas.microsoft.com/office/word/2016/wordml/cid" xmlns:w16se="http://schemas.microsoft.com/office/word/2015/wordml/symex" mc:Ignorable="w14 w15 w16se w16cid">
+<w:styles xmlns:mc="http://schemas.openxmlformats.org/markup-compatibility/2006" xmlns:r="http://schemas.openxmlformats.org/officeDocument/2006/relationships" xmlns:w="http://schemas.openxmlformats.org/wordprocessingml/2006/main" xmlns:w14="http://schemas.microsoft.com/office/word/2010/wordml" xmlns:w15="http://schemas.microsoft.com/office/word/2012/wordml" mc:Ignorable="w14 w15">
   <w:docDefaults>
     <w:rPrDefault>
       <w:rPr>
@@ -3130,7 +3061,7 @@
     </w:rPrDefault>
     <w:pPrDefault/>
   </w:docDefaults>
-  <w:latentStyles w:defLockedState="0" w:defUIPriority="0" w:defSemiHidden="0" w:defUnhideWhenUsed="0" w:defQFormat="0" w:count="376">
+  <w:latentStyles w:defLockedState="0" w:defUIPriority="0" w:defSemiHidden="0" w:defUnhideWhenUsed="0" w:defQFormat="0" w:count="371">
     <w:lsdException w:name="Normal" w:qFormat="1"/>
     <w:lsdException w:name="heading 1" w:qFormat="1"/>
     <w:lsdException w:name="heading 2" w:qFormat="1"/>
@@ -3494,11 +3425,6 @@
     <w:lsdException w:name="List Table 5 Dark Accent 6" w:uiPriority="50"/>
     <w:lsdException w:name="List Table 6 Colorful Accent 6" w:uiPriority="51"/>
     <w:lsdException w:name="List Table 7 Colorful Accent 6" w:uiPriority="52"/>
-    <w:lsdException w:name="Mention" w:semiHidden="1" w:uiPriority="99" w:unhideWhenUsed="1"/>
-    <w:lsdException w:name="Smart Hyperlink" w:semiHidden="1" w:uiPriority="99" w:unhideWhenUsed="1"/>
-    <w:lsdException w:name="Hashtag" w:semiHidden="1" w:uiPriority="99" w:unhideWhenUsed="1"/>
-    <w:lsdException w:name="Unresolved Mention" w:semiHidden="1" w:uiPriority="99" w:unhideWhenUsed="1"/>
-    <w:lsdException w:name="Smart Link" w:semiHidden="1" w:uiPriority="99" w:unhideWhenUsed="1"/>
   </w:latentStyles>
   <w:style w:type="paragraph" w:default="1" w:styleId="Normal">
     <w:name w:val="Normal"/>
@@ -3749,7 +3675,7 @@
       <w:u w:val="single"/>
     </w:rPr>
   </w:style>
-  <w:style w:type="character" w:styleId="UnresolvedMention">
+  <w:style w:type="character" w:customStyle="1" w:styleId="UnresolvedMention">
     <w:name w:val="Unresolved Mention"/>
     <w:basedOn w:val="DefaultParagraphFont"/>
     <w:uiPriority w:val="99"/>
@@ -3765,7 +3691,7 @@
 </file>
 
 <file path=word/charts/chart1.xml><?xml version="1.0" encoding="utf-8"?>
-<c:chartSpace xmlns:c="http://schemas.openxmlformats.org/drawingml/2006/chart" xmlns:a="http://schemas.openxmlformats.org/drawingml/2006/main" xmlns:r="http://schemas.openxmlformats.org/officeDocument/2006/relationships" xmlns:c16r2="http://schemas.microsoft.com/office/drawing/2015/06/chart">
+<c:chartSpace xmlns:c="http://schemas.openxmlformats.org/drawingml/2006/chart" xmlns:a="http://schemas.openxmlformats.org/drawingml/2006/main" xmlns:r="http://schemas.openxmlformats.org/officeDocument/2006/relationships">
   <c:date1904 val="0"/>
   <c:lang val="en-US"/>
   <c:roundedCorners val="0"/>
@@ -3925,7 +3851,7 @@
             </c:numRef>
           </c:val>
           <c:smooth val="0"/>
-          <c:extLst>
+          <c:extLst xmlns:c16r2="http://schemas.microsoft.com/office/drawing/2015/06/chart">
             <c:ext xmlns:c16="http://schemas.microsoft.com/office/drawing/2014/chart" uri="{C3380CC4-5D6E-409C-BE32-E72D297353CC}">
               <c16:uniqueId val="{00000000-4E97-4976-8E38-FEFDDA4FA0C2}"/>
             </c:ext>
@@ -4015,7 +3941,7 @@
             </c:numRef>
           </c:val>
           <c:smooth val="0"/>
-          <c:extLst>
+          <c:extLst xmlns:c16r2="http://schemas.microsoft.com/office/drawing/2015/06/chart">
             <c:ext xmlns:c16="http://schemas.microsoft.com/office/drawing/2014/chart" uri="{C3380CC4-5D6E-409C-BE32-E72D297353CC}">
               <c16:uniqueId val="{00000001-4E97-4976-8E38-FEFDDA4FA0C2}"/>
             </c:ext>
@@ -4105,7 +4031,7 @@
             </c:numRef>
           </c:val>
           <c:smooth val="0"/>
-          <c:extLst>
+          <c:extLst xmlns:c16r2="http://schemas.microsoft.com/office/drawing/2015/06/chart">
             <c:ext xmlns:c16="http://schemas.microsoft.com/office/drawing/2014/chart" uri="{C3380CC4-5D6E-409C-BE32-E72D297353CC}">
               <c16:uniqueId val="{00000002-4E97-4976-8E38-FEFDDA4FA0C2}"/>
             </c:ext>
@@ -4121,11 +4047,11 @@
         </c:dLbls>
         <c:marker val="1"/>
         <c:smooth val="0"/>
-        <c:axId val="1519996240"/>
-        <c:axId val="1535621856"/>
+        <c:axId val="238317592"/>
+        <c:axId val="238317984"/>
       </c:lineChart>
       <c:catAx>
-        <c:axId val="1519996240"/>
+        <c:axId val="238317592"/>
         <c:scaling>
           <c:orientation val="minMax"/>
         </c:scaling>
@@ -4223,7 +4149,7 @@
             <a:endParaRPr lang="en-US"/>
           </a:p>
         </c:txPr>
-        <c:crossAx val="1535621856"/>
+        <c:crossAx val="238317984"/>
         <c:crosses val="autoZero"/>
         <c:auto val="1"/>
         <c:lblAlgn val="ctr"/>
@@ -4231,7 +4157,7 @@
         <c:noMultiLvlLbl val="0"/>
       </c:catAx>
       <c:valAx>
-        <c:axId val="1535621856"/>
+        <c:axId val="238317984"/>
         <c:scaling>
           <c:orientation val="minMax"/>
           <c:max val="4.63"/>
@@ -4339,7 +4265,7 @@
             <a:endParaRPr lang="en-US"/>
           </a:p>
         </c:txPr>
-        <c:crossAx val="1519996240"/>
+        <c:crossAx val="238317592"/>
         <c:crosses val="autoZero"/>
         <c:crossBetween val="between"/>
         <c:majorUnit val="2.0000000000000004E-2"/>
@@ -4366,7 +4292,7 @@
           <a:bodyPr rot="0" spcFirstLastPara="1" vertOverflow="ellipsis" vert="horz" wrap="square" anchor="ctr" anchorCtr="1"/>
           <a:lstStyle/>
           <a:p>
-            <a:pPr rtl="0">
+            <a:pPr>
               <a:defRPr sz="900" b="0" i="0" u="none" strike="noStrike" kern="1200" baseline="0">
                 <a:solidFill>
                   <a:schemeClr val="tx1">
@@ -4424,14 +4350,14 @@
     </c:legend>
     <c:plotVisOnly val="1"/>
     <c:dispBlanksAs val="gap"/>
-    <c:extLst>
+    <c:showDLblsOverMax val="0"/>
+    <c:extLst xmlns:c16r2="http://schemas.microsoft.com/office/drawing/2015/06/chart">
       <c:ext xmlns:c16r3="http://schemas.microsoft.com/office/drawing/2017/03/chart" uri="{56B9EC1D-385E-4148-901F-78D8002777C0}">
         <c16r3:dataDisplayOptions16>
           <c16r3:dispNaAsBlank val="1"/>
         </c16r3:dataDisplayOptions16>
       </c:ext>
     </c:extLst>
-    <c:showDLblsOverMax val="0"/>
   </c:chart>
   <c:spPr>
     <a:solidFill>
@@ -4465,7 +4391,7 @@
 </file>
 
 <file path=word/charts/chart2.xml><?xml version="1.0" encoding="utf-8"?>
-<c:chartSpace xmlns:c="http://schemas.openxmlformats.org/drawingml/2006/chart" xmlns:a="http://schemas.openxmlformats.org/drawingml/2006/main" xmlns:r="http://schemas.openxmlformats.org/officeDocument/2006/relationships" xmlns:c16r2="http://schemas.microsoft.com/office/drawing/2015/06/chart">
+<c:chartSpace xmlns:c="http://schemas.openxmlformats.org/drawingml/2006/chart" xmlns:a="http://schemas.openxmlformats.org/drawingml/2006/main" xmlns:r="http://schemas.openxmlformats.org/officeDocument/2006/relationships">
   <c:date1904 val="0"/>
   <c:lang val="en-US"/>
   <c:roundedCorners val="0"/>
@@ -4640,7 +4566,7 @@
             </c:numRef>
           </c:val>
           <c:smooth val="0"/>
-          <c:extLst>
+          <c:extLst xmlns:c16r2="http://schemas.microsoft.com/office/drawing/2015/06/chart">
             <c:ext xmlns:c16="http://schemas.microsoft.com/office/drawing/2014/chart" uri="{C3380CC4-5D6E-409C-BE32-E72D297353CC}">
               <c16:uniqueId val="{00000000-0638-4495-B302-C48A4417A897}"/>
             </c:ext>
@@ -4655,11 +4581,11 @@
           <c:showBubbleSize val="0"/>
         </c:dLbls>
         <c:smooth val="0"/>
-        <c:axId val="1524259184"/>
-        <c:axId val="1371576976"/>
+        <c:axId val="48995848"/>
+        <c:axId val="48996240"/>
       </c:lineChart>
       <c:catAx>
-        <c:axId val="1524259184"/>
+        <c:axId val="48995848"/>
         <c:scaling>
           <c:orientation val="minMax"/>
         </c:scaling>
@@ -4702,7 +4628,7 @@
             <a:endParaRPr lang="en-US"/>
           </a:p>
         </c:txPr>
-        <c:crossAx val="1371576976"/>
+        <c:crossAx val="48996240"/>
         <c:crosses val="autoZero"/>
         <c:auto val="1"/>
         <c:lblAlgn val="ctr"/>
@@ -4710,7 +4636,7 @@
         <c:noMultiLvlLbl val="0"/>
       </c:catAx>
       <c:valAx>
-        <c:axId val="1371576976"/>
+        <c:axId val="48996240"/>
         <c:scaling>
           <c:orientation val="minMax"/>
         </c:scaling>
@@ -4761,7 +4687,7 @@
             <a:endParaRPr lang="en-US"/>
           </a:p>
         </c:txPr>
-        <c:crossAx val="1524259184"/>
+        <c:crossAx val="48995848"/>
         <c:crosses val="autoZero"/>
         <c:crossBetween val="between"/>
       </c:valAx>
@@ -4787,7 +4713,7 @@
           <a:bodyPr rot="0" spcFirstLastPara="1" vertOverflow="ellipsis" vert="horz" wrap="square" anchor="ctr" anchorCtr="1"/>
           <a:lstStyle/>
           <a:p>
-            <a:pPr rtl="0">
+            <a:pPr>
               <a:defRPr sz="900" b="0" i="0" u="none" strike="noStrike" kern="1200" baseline="0">
                 <a:solidFill>
                   <a:schemeClr val="tx1">
@@ -4814,14 +4740,14 @@
     </c:plotArea>
     <c:plotVisOnly val="1"/>
     <c:dispBlanksAs val="gap"/>
-    <c:extLst>
+    <c:showDLblsOverMax val="0"/>
+    <c:extLst xmlns:c16r2="http://schemas.microsoft.com/office/drawing/2015/06/chart">
       <c:ext xmlns:c16r3="http://schemas.microsoft.com/office/drawing/2017/03/chart" uri="{56B9EC1D-385E-4148-901F-78D8002777C0}">
         <c16r3:dataDisplayOptions16>
           <c16r3:dispNaAsBlank val="1"/>
         </c16r3:dataDisplayOptions16>
       </c:ext>
     </c:extLst>
-    <c:showDLblsOverMax val="0"/>
   </c:chart>
   <c:spPr>
     <a:solidFill>
@@ -4855,7 +4781,7 @@
 </file>
 
 <file path=word/charts/chart3.xml><?xml version="1.0" encoding="utf-8"?>
-<c:chartSpace xmlns:c="http://schemas.openxmlformats.org/drawingml/2006/chart" xmlns:a="http://schemas.openxmlformats.org/drawingml/2006/main" xmlns:r="http://schemas.openxmlformats.org/officeDocument/2006/relationships" xmlns:c16r2="http://schemas.microsoft.com/office/drawing/2015/06/chart">
+<c:chartSpace xmlns:c="http://schemas.openxmlformats.org/drawingml/2006/chart" xmlns:a="http://schemas.openxmlformats.org/drawingml/2006/main" xmlns:r="http://schemas.openxmlformats.org/officeDocument/2006/relationships">
   <c:date1904 val="0"/>
   <c:lang val="en-US"/>
   <c:roundedCorners val="0"/>
@@ -5018,7 +4944,7 @@
             </c:numRef>
           </c:val>
           <c:smooth val="0"/>
-          <c:extLst>
+          <c:extLst xmlns:c16r2="http://schemas.microsoft.com/office/drawing/2015/06/chart">
             <c:ext xmlns:c16="http://schemas.microsoft.com/office/drawing/2014/chart" uri="{C3380CC4-5D6E-409C-BE32-E72D297353CC}">
               <c16:uniqueId val="{00000000-0FC8-4D6C-B185-19984300AF84}"/>
             </c:ext>
@@ -5033,11 +4959,11 @@
           <c:showBubbleSize val="0"/>
         </c:dLbls>
         <c:smooth val="0"/>
-        <c:axId val="1632052160"/>
-        <c:axId val="1781936016"/>
+        <c:axId val="259781032"/>
+        <c:axId val="259781424"/>
       </c:lineChart>
       <c:catAx>
-        <c:axId val="1632052160"/>
+        <c:axId val="259781032"/>
         <c:scaling>
           <c:orientation val="minMax"/>
         </c:scaling>
@@ -5080,7 +5006,7 @@
             <a:endParaRPr lang="en-US"/>
           </a:p>
         </c:txPr>
-        <c:crossAx val="1781936016"/>
+        <c:crossAx val="259781424"/>
         <c:crosses val="autoZero"/>
         <c:auto val="1"/>
         <c:lblAlgn val="ctr"/>
@@ -5088,7 +5014,7 @@
         <c:noMultiLvlLbl val="0"/>
       </c:catAx>
       <c:valAx>
-        <c:axId val="1781936016"/>
+        <c:axId val="259781424"/>
         <c:scaling>
           <c:orientation val="minMax"/>
         </c:scaling>
@@ -5139,7 +5065,7 @@
             <a:endParaRPr lang="en-US"/>
           </a:p>
         </c:txPr>
-        <c:crossAx val="1632052160"/>
+        <c:crossAx val="259781032"/>
         <c:crosses val="autoZero"/>
         <c:crossBetween val="between"/>
       </c:valAx>
@@ -5165,7 +5091,7 @@
           <a:bodyPr rot="0" spcFirstLastPara="1" vertOverflow="ellipsis" vert="horz" wrap="square" anchor="ctr" anchorCtr="1"/>
           <a:lstStyle/>
           <a:p>
-            <a:pPr rtl="0">
+            <a:pPr>
               <a:defRPr sz="900" b="0" i="0" u="none" strike="noStrike" kern="1200" baseline="0">
                 <a:solidFill>
                   <a:schemeClr val="tx1">
@@ -5192,14 +5118,14 @@
     </c:plotArea>
     <c:plotVisOnly val="1"/>
     <c:dispBlanksAs val="gap"/>
-    <c:extLst>
+    <c:showDLblsOverMax val="0"/>
+    <c:extLst xmlns:c16r2="http://schemas.microsoft.com/office/drawing/2015/06/chart">
       <c:ext xmlns:c16r3="http://schemas.microsoft.com/office/drawing/2017/03/chart" uri="{56B9EC1D-385E-4148-901F-78D8002777C0}">
         <c16r3:dataDisplayOptions16>
           <c16r3:dispNaAsBlank val="1"/>
         </c16r3:dataDisplayOptions16>
       </c:ext>
     </c:extLst>
-    <c:showDLblsOverMax val="0"/>
   </c:chart>
   <c:spPr>
     <a:solidFill>
@@ -5233,7 +5159,7 @@
 </file>
 
 <file path=word/charts/chart4.xml><?xml version="1.0" encoding="utf-8"?>
-<c:chartSpace xmlns:c="http://schemas.openxmlformats.org/drawingml/2006/chart" xmlns:a="http://schemas.openxmlformats.org/drawingml/2006/main" xmlns:r="http://schemas.openxmlformats.org/officeDocument/2006/relationships" xmlns:c16r2="http://schemas.microsoft.com/office/drawing/2015/06/chart">
+<c:chartSpace xmlns:c="http://schemas.openxmlformats.org/drawingml/2006/chart" xmlns:a="http://schemas.openxmlformats.org/drawingml/2006/main" xmlns:r="http://schemas.openxmlformats.org/officeDocument/2006/relationships">
   <c:date1904 val="0"/>
   <c:lang val="en-US"/>
   <c:roundedCorners val="0"/>
@@ -5396,7 +5322,7 @@
             </c:numRef>
           </c:val>
           <c:smooth val="0"/>
-          <c:extLst>
+          <c:extLst xmlns:c16r2="http://schemas.microsoft.com/office/drawing/2015/06/chart">
             <c:ext xmlns:c16="http://schemas.microsoft.com/office/drawing/2014/chart" uri="{C3380CC4-5D6E-409C-BE32-E72D297353CC}">
               <c16:uniqueId val="{00000000-F3C4-46B6-B1BF-08F712C08BFD}"/>
             </c:ext>
@@ -5411,11 +5337,11 @@
           <c:showBubbleSize val="0"/>
         </c:dLbls>
         <c:smooth val="0"/>
-        <c:axId val="1632026160"/>
-        <c:axId val="1535618528"/>
+        <c:axId val="259782600"/>
+        <c:axId val="259827336"/>
       </c:lineChart>
       <c:catAx>
-        <c:axId val="1632026160"/>
+        <c:axId val="259782600"/>
         <c:scaling>
           <c:orientation val="minMax"/>
         </c:scaling>
@@ -5458,7 +5384,7 @@
             <a:endParaRPr lang="en-US"/>
           </a:p>
         </c:txPr>
-        <c:crossAx val="1535618528"/>
+        <c:crossAx val="259827336"/>
         <c:crosses val="autoZero"/>
         <c:auto val="1"/>
         <c:lblAlgn val="ctr"/>
@@ -5466,7 +5392,7 @@
         <c:noMultiLvlLbl val="0"/>
       </c:catAx>
       <c:valAx>
-        <c:axId val="1535618528"/>
+        <c:axId val="259827336"/>
         <c:scaling>
           <c:orientation val="minMax"/>
         </c:scaling>
@@ -5517,7 +5443,7 @@
             <a:endParaRPr lang="en-US"/>
           </a:p>
         </c:txPr>
-        <c:crossAx val="1632026160"/>
+        <c:crossAx val="259782600"/>
         <c:crosses val="autoZero"/>
         <c:crossBetween val="between"/>
       </c:valAx>
@@ -5543,7 +5469,7 @@
           <a:bodyPr rot="0" spcFirstLastPara="1" vertOverflow="ellipsis" vert="horz" wrap="square" anchor="ctr" anchorCtr="1"/>
           <a:lstStyle/>
           <a:p>
-            <a:pPr rtl="0">
+            <a:pPr>
               <a:defRPr sz="900" b="0" i="0" u="none" strike="noStrike" kern="1200" baseline="0">
                 <a:solidFill>
                   <a:schemeClr val="tx1">
@@ -5570,14 +5496,14 @@
     </c:plotArea>
     <c:plotVisOnly val="1"/>
     <c:dispBlanksAs val="gap"/>
-    <c:extLst>
+    <c:showDLblsOverMax val="0"/>
+    <c:extLst xmlns:c16r2="http://schemas.microsoft.com/office/drawing/2015/06/chart">
       <c:ext xmlns:c16r3="http://schemas.microsoft.com/office/drawing/2017/03/chart" uri="{56B9EC1D-385E-4148-901F-78D8002777C0}">
         <c16r3:dataDisplayOptions16>
           <c16r3:dispNaAsBlank val="1"/>
         </c16r3:dataDisplayOptions16>
       </c:ext>
     </c:extLst>
-    <c:showDLblsOverMax val="0"/>
   </c:chart>
   <c:spPr>
     <a:solidFill>
@@ -5611,7 +5537,7 @@
 </file>
 
 <file path=word/charts/chart5.xml><?xml version="1.0" encoding="utf-8"?>
-<c:chartSpace xmlns:c="http://schemas.openxmlformats.org/drawingml/2006/chart" xmlns:a="http://schemas.openxmlformats.org/drawingml/2006/main" xmlns:r="http://schemas.openxmlformats.org/officeDocument/2006/relationships" xmlns:c16r2="http://schemas.microsoft.com/office/drawing/2015/06/chart">
+<c:chartSpace xmlns:c="http://schemas.openxmlformats.org/drawingml/2006/chart" xmlns:a="http://schemas.openxmlformats.org/drawingml/2006/main" xmlns:r="http://schemas.openxmlformats.org/officeDocument/2006/relationships">
   <c:date1904 val="0"/>
   <c:lang val="en-US"/>
   <c:roundedCorners val="0"/>
@@ -5782,7 +5708,7 @@
             </c:numRef>
           </c:val>
           <c:smooth val="0"/>
-          <c:extLst>
+          <c:extLst xmlns:c16r2="http://schemas.microsoft.com/office/drawing/2015/06/chart">
             <c:ext xmlns:c16="http://schemas.microsoft.com/office/drawing/2014/chart" uri="{C3380CC4-5D6E-409C-BE32-E72D297353CC}">
               <c16:uniqueId val="{00000000-3651-45C4-859B-A802EFDEF197}"/>
             </c:ext>
@@ -5797,11 +5723,11 @@
           <c:showBubbleSize val="0"/>
         </c:dLbls>
         <c:smooth val="0"/>
-        <c:axId val="1631754736"/>
-        <c:axId val="1781960560"/>
+        <c:axId val="259828512"/>
+        <c:axId val="259828904"/>
       </c:lineChart>
       <c:catAx>
-        <c:axId val="1631754736"/>
+        <c:axId val="259828512"/>
         <c:scaling>
           <c:orientation val="minMax"/>
         </c:scaling>
@@ -5844,7 +5770,7 @@
             <a:endParaRPr lang="en-US"/>
           </a:p>
         </c:txPr>
-        <c:crossAx val="1781960560"/>
+        <c:crossAx val="259828904"/>
         <c:crosses val="autoZero"/>
         <c:auto val="1"/>
         <c:lblAlgn val="ctr"/>
@@ -5852,7 +5778,7 @@
         <c:noMultiLvlLbl val="0"/>
       </c:catAx>
       <c:valAx>
-        <c:axId val="1781960560"/>
+        <c:axId val="259828904"/>
         <c:scaling>
           <c:orientation val="minMax"/>
         </c:scaling>
@@ -5903,7 +5829,7 @@
             <a:endParaRPr lang="en-US"/>
           </a:p>
         </c:txPr>
-        <c:crossAx val="1631754736"/>
+        <c:crossAx val="259828512"/>
         <c:crosses val="autoZero"/>
         <c:crossBetween val="between"/>
       </c:valAx>
@@ -5929,7 +5855,7 @@
           <a:bodyPr rot="0" spcFirstLastPara="1" vertOverflow="ellipsis" vert="horz" wrap="square" anchor="ctr" anchorCtr="1"/>
           <a:lstStyle/>
           <a:p>
-            <a:pPr rtl="0">
+            <a:pPr>
               <a:defRPr sz="900" b="0" i="0" u="none" strike="noStrike" kern="1200" baseline="0">
                 <a:solidFill>
                   <a:schemeClr val="tx1">
@@ -5956,14 +5882,14 @@
     </c:plotArea>
     <c:plotVisOnly val="1"/>
     <c:dispBlanksAs val="gap"/>
-    <c:extLst>
+    <c:showDLblsOverMax val="0"/>
+    <c:extLst xmlns:c16r2="http://schemas.microsoft.com/office/drawing/2015/06/chart">
       <c:ext xmlns:c16r3="http://schemas.microsoft.com/office/drawing/2017/03/chart" uri="{56B9EC1D-385E-4148-901F-78D8002777C0}">
         <c16r3:dataDisplayOptions16>
           <c16r3:dispNaAsBlank val="1"/>
         </c16r3:dataDisplayOptions16>
       </c:ext>
     </c:extLst>
-    <c:showDLblsOverMax val="0"/>
   </c:chart>
   <c:spPr>
     <a:solidFill>

</xml_diff>